<commit_message>
Xong word câu 1
</commit_message>
<xml_diff>
--- a/Cau1_CalculatorApp_GiaoDien.docx
+++ b/Cau1_CalculatorApp_GiaoDien.docx
@@ -5,6 +5,7 @@
     <w:p>
       <w:pPr>
         <w:rPr>
+          <w:rStyle w:val="Hyperlink"/>
           <w:lang w:val="en-US"/>
         </w:rPr>
       </w:pPr>
@@ -14,26 +15,1929 @@
         </w:rPr>
         <w:t xml:space="preserve">Link Figma: </w:t>
       </w:r>
-      <w:hyperlink r:id="rId4" w:history="1">
+      <w:hyperlink r:id="rId5" w:history="1">
         <w:r>
           <w:rPr>
             <w:rStyle w:val="Hyperlink"/>
           </w:rPr>
-          <w:t>https://www.fi</w:t>
-        </w:r>
-        <w:r>
-          <w:rPr>
-            <w:rStyle w:val="Hyperlink"/>
-          </w:rPr>
-          <w:t>g</w:t>
-        </w:r>
-        <w:r>
-          <w:rPr>
-            <w:rStyle w:val="Hyperlink"/>
-          </w:rPr>
-          <w:t>ma.com</w:t>
+          <w:t>https://www.figma.com</w:t>
         </w:r>
       </w:hyperlink>
+    </w:p>
+    <w:p>
+      <w:pPr>
+        <w:rPr>
+          <w:rStyle w:val="Hyperlink"/>
+          <w:lang w:val="en-US"/>
+        </w:rPr>
+      </w:pPr>
+    </w:p>
+    <w:p>
+      <w:pPr>
+        <w:pStyle w:val="ListParagraph"/>
+        <w:numPr>
+          <w:ilvl w:val="0"/>
+          <w:numId w:val="1"/>
+        </w:numPr>
+        <w:rPr>
+          <w:lang w:val="en-US"/>
+        </w:rPr>
+      </w:pPr>
+      <w:r>
+        <w:rPr>
+          <w:sz w:val="26"/>
+          <w:szCs w:val="26"/>
+          <w:lang w:val="en-US"/>
+        </w:rPr>
+        <w:t>Khi nhập số và bấm vào 1 trong các toán tử thì sẽ hiển thị ở JtextField ở trên</w:t>
+      </w:r>
+      <w:r>
+        <w:rPr>
+          <w:sz w:val="26"/>
+          <w:szCs w:val="26"/>
+          <w:lang w:val="en-US"/>
+        </w:rPr>
+        <w:t xml:space="preserve"> (JtextField tinhToan);</w:t>
+      </w:r>
+    </w:p>
+    <w:p>
+      <w:pPr>
+        <w:rPr>
+          <w:sz w:val="26"/>
+          <w:szCs w:val="26"/>
+          <w:lang w:val="en-US"/>
+        </w:rPr>
+      </w:pPr>
+      <w:r>
+        <w:drawing>
+          <wp:anchor distT="0" distB="0" distL="114300" distR="114300" simplePos="0" relativeHeight="251659264" behindDoc="1" locked="0" layoutInCell="1" allowOverlap="1" wp14:anchorId="486686AA" wp14:editId="20490B44">
+            <wp:simplePos x="0" y="0"/>
+            <wp:positionH relativeFrom="margin">
+              <wp:align>center</wp:align>
+            </wp:positionH>
+            <wp:positionV relativeFrom="paragraph">
+              <wp:posOffset>10795</wp:posOffset>
+            </wp:positionV>
+            <wp:extent cx="2092325" cy="3429000"/>
+            <wp:effectExtent l="0" t="0" r="3175" b="0"/>
+            <wp:wrapTight wrapText="bothSides">
+              <wp:wrapPolygon edited="0">
+                <wp:start x="0" y="0"/>
+                <wp:lineTo x="0" y="21480"/>
+                <wp:lineTo x="21436" y="21480"/>
+                <wp:lineTo x="21436" y="0"/>
+                <wp:lineTo x="0" y="0"/>
+              </wp:wrapPolygon>
+            </wp:wrapTight>
+            <wp:docPr id="1793256902" name="Picture 1" descr="A screenshot of a calculator&#10;&#10;Description automatically generated"/>
+            <wp:cNvGraphicFramePr>
+              <a:graphicFrameLocks xmlns:a="http://schemas.openxmlformats.org/drawingml/2006/main" noChangeAspect="1"/>
+            </wp:cNvGraphicFramePr>
+            <a:graphic xmlns:a="http://schemas.openxmlformats.org/drawingml/2006/main">
+              <a:graphicData uri="http://schemas.openxmlformats.org/drawingml/2006/picture">
+                <pic:pic xmlns:pic="http://schemas.openxmlformats.org/drawingml/2006/picture">
+                  <pic:nvPicPr>
+                    <pic:cNvPr id="1793256902" name="Picture 1" descr="A screenshot of a calculator&#10;&#10;Description automatically generated"/>
+                    <pic:cNvPicPr/>
+                  </pic:nvPicPr>
+                  <pic:blipFill>
+                    <a:blip r:embed="rId6">
+                      <a:extLst>
+                        <a:ext uri="{28A0092B-C50C-407E-A947-70E740481C1C}">
+                          <a14:useLocalDpi xmlns:a14="http://schemas.microsoft.com/office/drawing/2010/main" val="0"/>
+                        </a:ext>
+                      </a:extLst>
+                    </a:blip>
+                    <a:stretch>
+                      <a:fillRect/>
+                    </a:stretch>
+                  </pic:blipFill>
+                  <pic:spPr>
+                    <a:xfrm>
+                      <a:off x="0" y="0"/>
+                      <a:ext cx="2092325" cy="3429000"/>
+                    </a:xfrm>
+                    <a:prstGeom prst="rect">
+                      <a:avLst/>
+                    </a:prstGeom>
+                  </pic:spPr>
+                </pic:pic>
+              </a:graphicData>
+            </a:graphic>
+            <wp14:sizeRelH relativeFrom="margin">
+              <wp14:pctWidth>0</wp14:pctWidth>
+            </wp14:sizeRelH>
+            <wp14:sizeRelV relativeFrom="margin">
+              <wp14:pctHeight>0</wp14:pctHeight>
+            </wp14:sizeRelV>
+          </wp:anchor>
+        </w:drawing>
+      </w:r>
+    </w:p>
+    <w:p>
+      <w:pPr>
+        <w:rPr>
+          <w:sz w:val="26"/>
+          <w:szCs w:val="26"/>
+          <w:lang w:val="en-US"/>
+        </w:rPr>
+      </w:pPr>
+    </w:p>
+    <w:p>
+      <w:pPr>
+        <w:rPr>
+          <w:sz w:val="26"/>
+          <w:szCs w:val="26"/>
+          <w:lang w:val="en-US"/>
+        </w:rPr>
+      </w:pPr>
+    </w:p>
+    <w:p>
+      <w:pPr>
+        <w:rPr>
+          <w:sz w:val="26"/>
+          <w:szCs w:val="26"/>
+          <w:lang w:val="en-US"/>
+        </w:rPr>
+      </w:pPr>
+    </w:p>
+    <w:p>
+      <w:pPr>
+        <w:rPr>
+          <w:sz w:val="26"/>
+          <w:szCs w:val="26"/>
+          <w:lang w:val="en-US"/>
+        </w:rPr>
+      </w:pPr>
+    </w:p>
+    <w:p>
+      <w:pPr>
+        <w:rPr>
+          <w:sz w:val="26"/>
+          <w:szCs w:val="26"/>
+          <w:lang w:val="en-US"/>
+        </w:rPr>
+      </w:pPr>
+    </w:p>
+    <w:p>
+      <w:pPr>
+        <w:rPr>
+          <w:sz w:val="26"/>
+          <w:szCs w:val="26"/>
+          <w:lang w:val="en-US"/>
+        </w:rPr>
+      </w:pPr>
+    </w:p>
+    <w:p>
+      <w:pPr>
+        <w:rPr>
+          <w:sz w:val="26"/>
+          <w:szCs w:val="26"/>
+          <w:lang w:val="en-US"/>
+        </w:rPr>
+      </w:pPr>
+    </w:p>
+    <w:p>
+      <w:pPr>
+        <w:rPr>
+          <w:sz w:val="26"/>
+          <w:szCs w:val="26"/>
+          <w:lang w:val="en-US"/>
+        </w:rPr>
+      </w:pPr>
+    </w:p>
+    <w:p>
+      <w:pPr>
+        <w:rPr>
+          <w:sz w:val="26"/>
+          <w:szCs w:val="26"/>
+          <w:lang w:val="en-US"/>
+        </w:rPr>
+      </w:pPr>
+    </w:p>
+    <w:p>
+      <w:pPr>
+        <w:rPr>
+          <w:sz w:val="26"/>
+          <w:szCs w:val="26"/>
+          <w:lang w:val="en-US"/>
+        </w:rPr>
+      </w:pPr>
+    </w:p>
+    <w:p>
+      <w:pPr>
+        <w:pStyle w:val="ListParagraph"/>
+        <w:numPr>
+          <w:ilvl w:val="0"/>
+          <w:numId w:val="1"/>
+        </w:numPr>
+        <w:rPr>
+          <w:sz w:val="26"/>
+          <w:szCs w:val="26"/>
+          <w:lang w:val="en-US"/>
+        </w:rPr>
+      </w:pPr>
+      <w:r>
+        <w:rPr>
+          <w:sz w:val="26"/>
+          <w:szCs w:val="26"/>
+          <w:lang w:val="en-US"/>
+        </w:rPr>
+        <w:t>Nếu bấm 1 trong các toán tử lần nữa thì sẽ tự động lấy số ở ô JtextField ketQua tính toán với số ở ô tinhToan</w:t>
+      </w:r>
+    </w:p>
+    <w:p>
+      <w:pPr>
+        <w:rPr>
+          <w:sz w:val="26"/>
+          <w:szCs w:val="26"/>
+          <w:lang w:val="en-US"/>
+        </w:rPr>
+      </w:pPr>
+      <w:r>
+        <w:rPr>
+          <w:lang w:val="en-US"/>
+        </w:rPr>
+        <w:drawing>
+          <wp:anchor distT="0" distB="0" distL="114300" distR="114300" simplePos="0" relativeHeight="251660288" behindDoc="1" locked="0" layoutInCell="1" allowOverlap="1" wp14:anchorId="2D41EB93" wp14:editId="10E5B7E4">
+            <wp:simplePos x="0" y="0"/>
+            <wp:positionH relativeFrom="margin">
+              <wp:align>center</wp:align>
+            </wp:positionH>
+            <wp:positionV relativeFrom="paragraph">
+              <wp:posOffset>-102024</wp:posOffset>
+            </wp:positionV>
+            <wp:extent cx="2261235" cy="3733800"/>
+            <wp:effectExtent l="0" t="0" r="5715" b="0"/>
+            <wp:wrapTight wrapText="bothSides">
+              <wp:wrapPolygon edited="0">
+                <wp:start x="0" y="0"/>
+                <wp:lineTo x="0" y="21490"/>
+                <wp:lineTo x="21473" y="21490"/>
+                <wp:lineTo x="21473" y="0"/>
+                <wp:lineTo x="0" y="0"/>
+              </wp:wrapPolygon>
+            </wp:wrapTight>
+            <wp:docPr id="1430577555" name="Picture 1" descr="A screenshot of a calculator&#10;&#10;Description automatically generated"/>
+            <wp:cNvGraphicFramePr>
+              <a:graphicFrameLocks xmlns:a="http://schemas.openxmlformats.org/drawingml/2006/main" noChangeAspect="1"/>
+            </wp:cNvGraphicFramePr>
+            <a:graphic xmlns:a="http://schemas.openxmlformats.org/drawingml/2006/main">
+              <a:graphicData uri="http://schemas.openxmlformats.org/drawingml/2006/picture">
+                <pic:pic xmlns:pic="http://schemas.openxmlformats.org/drawingml/2006/picture">
+                  <pic:nvPicPr>
+                    <pic:cNvPr id="1430577555" name="Picture 1" descr="A screenshot of a calculator&#10;&#10;Description automatically generated"/>
+                    <pic:cNvPicPr/>
+                  </pic:nvPicPr>
+                  <pic:blipFill>
+                    <a:blip r:embed="rId7">
+                      <a:extLst>
+                        <a:ext uri="{28A0092B-C50C-407E-A947-70E740481C1C}">
+                          <a14:useLocalDpi xmlns:a14="http://schemas.microsoft.com/office/drawing/2010/main" val="0"/>
+                        </a:ext>
+                      </a:extLst>
+                    </a:blip>
+                    <a:stretch>
+                      <a:fillRect/>
+                    </a:stretch>
+                  </pic:blipFill>
+                  <pic:spPr>
+                    <a:xfrm>
+                      <a:off x="0" y="0"/>
+                      <a:ext cx="2261235" cy="3733800"/>
+                    </a:xfrm>
+                    <a:prstGeom prst="rect">
+                      <a:avLst/>
+                    </a:prstGeom>
+                  </pic:spPr>
+                </pic:pic>
+              </a:graphicData>
+            </a:graphic>
+            <wp14:sizeRelH relativeFrom="margin">
+              <wp14:pctWidth>0</wp14:pctWidth>
+            </wp14:sizeRelH>
+            <wp14:sizeRelV relativeFrom="margin">
+              <wp14:pctHeight>0</wp14:pctHeight>
+            </wp14:sizeRelV>
+          </wp:anchor>
+        </w:drawing>
+      </w:r>
+    </w:p>
+    <w:p>
+      <w:pPr>
+        <w:rPr>
+          <w:sz w:val="26"/>
+          <w:szCs w:val="26"/>
+          <w:lang w:val="en-US"/>
+        </w:rPr>
+      </w:pPr>
+    </w:p>
+    <w:p>
+      <w:pPr>
+        <w:rPr>
+          <w:sz w:val="26"/>
+          <w:szCs w:val="26"/>
+          <w:lang w:val="en-US"/>
+        </w:rPr>
+      </w:pPr>
+    </w:p>
+    <w:p>
+      <w:pPr>
+        <w:rPr>
+          <w:sz w:val="26"/>
+          <w:szCs w:val="26"/>
+          <w:lang w:val="en-US"/>
+        </w:rPr>
+      </w:pPr>
+    </w:p>
+    <w:p>
+      <w:pPr>
+        <w:rPr>
+          <w:sz w:val="26"/>
+          <w:szCs w:val="26"/>
+          <w:lang w:val="en-US"/>
+        </w:rPr>
+      </w:pPr>
+    </w:p>
+    <w:p>
+      <w:pPr>
+        <w:rPr>
+          <w:sz w:val="26"/>
+          <w:szCs w:val="26"/>
+          <w:lang w:val="en-US"/>
+        </w:rPr>
+      </w:pPr>
+    </w:p>
+    <w:p>
+      <w:pPr>
+        <w:rPr>
+          <w:sz w:val="26"/>
+          <w:szCs w:val="26"/>
+          <w:lang w:val="en-US"/>
+        </w:rPr>
+      </w:pPr>
+    </w:p>
+    <w:p>
+      <w:pPr>
+        <w:rPr>
+          <w:sz w:val="26"/>
+          <w:szCs w:val="26"/>
+          <w:lang w:val="en-US"/>
+        </w:rPr>
+      </w:pPr>
+    </w:p>
+    <w:p>
+      <w:pPr>
+        <w:rPr>
+          <w:sz w:val="26"/>
+          <w:szCs w:val="26"/>
+          <w:lang w:val="en-US"/>
+        </w:rPr>
+      </w:pPr>
+    </w:p>
+    <w:p>
+      <w:pPr>
+        <w:rPr>
+          <w:sz w:val="26"/>
+          <w:szCs w:val="26"/>
+          <w:lang w:val="en-US"/>
+        </w:rPr>
+      </w:pPr>
+    </w:p>
+    <w:p>
+      <w:pPr>
+        <w:pStyle w:val="ListParagraph"/>
+        <w:numPr>
+          <w:ilvl w:val="0"/>
+          <w:numId w:val="1"/>
+        </w:numPr>
+        <w:rPr>
+          <w:sz w:val="26"/>
+          <w:szCs w:val="26"/>
+          <w:lang w:val="en-US"/>
+        </w:rPr>
+      </w:pPr>
+      <w:r>
+        <w:rPr>
+          <w:sz w:val="26"/>
+          <w:szCs w:val="26"/>
+          <w:lang w:val="en-US"/>
+        </w:rPr>
+        <w:lastRenderedPageBreak/>
+        <w:t>Nếu nhập 1 số tiếp theo và nhấn dấu bằng thì sẽ thực hiện phép tính đó</w:t>
+      </w:r>
+    </w:p>
+    <w:p>
+      <w:pPr>
+        <w:pStyle w:val="ListParagraph"/>
+        <w:rPr>
+          <w:sz w:val="26"/>
+          <w:szCs w:val="26"/>
+          <w:lang w:val="en-US"/>
+        </w:rPr>
+      </w:pPr>
+    </w:p>
+    <w:p>
+      <w:pPr>
+        <w:pStyle w:val="ListParagraph"/>
+        <w:rPr>
+          <w:sz w:val="26"/>
+          <w:szCs w:val="26"/>
+          <w:lang w:val="en-US"/>
+        </w:rPr>
+      </w:pPr>
+      <w:r>
+        <w:rPr>
+          <w:sz w:val="26"/>
+          <w:szCs w:val="26"/>
+          <w:lang w:val="en-US"/>
+        </w:rPr>
+        <w:drawing>
+          <wp:anchor distT="0" distB="0" distL="114300" distR="114300" simplePos="0" relativeHeight="251661312" behindDoc="1" locked="0" layoutInCell="1" allowOverlap="1" wp14:anchorId="276935BF" wp14:editId="4FA9F979">
+            <wp:simplePos x="0" y="0"/>
+            <wp:positionH relativeFrom="margin">
+              <wp:align>center</wp:align>
+            </wp:positionH>
+            <wp:positionV relativeFrom="paragraph">
+              <wp:posOffset>9314</wp:posOffset>
+            </wp:positionV>
+            <wp:extent cx="2024380" cy="3470910"/>
+            <wp:effectExtent l="0" t="0" r="0" b="0"/>
+            <wp:wrapTight wrapText="bothSides">
+              <wp:wrapPolygon edited="0">
+                <wp:start x="0" y="0"/>
+                <wp:lineTo x="0" y="21458"/>
+                <wp:lineTo x="21343" y="21458"/>
+                <wp:lineTo x="21343" y="0"/>
+                <wp:lineTo x="0" y="0"/>
+              </wp:wrapPolygon>
+            </wp:wrapTight>
+            <wp:docPr id="1951352418" name="Picture 1" descr="A screenshot of a calculator&#10;&#10;Description automatically generated"/>
+            <wp:cNvGraphicFramePr>
+              <a:graphicFrameLocks xmlns:a="http://schemas.openxmlformats.org/drawingml/2006/main" noChangeAspect="1"/>
+            </wp:cNvGraphicFramePr>
+            <a:graphic xmlns:a="http://schemas.openxmlformats.org/drawingml/2006/main">
+              <a:graphicData uri="http://schemas.openxmlformats.org/drawingml/2006/picture">
+                <pic:pic xmlns:pic="http://schemas.openxmlformats.org/drawingml/2006/picture">
+                  <pic:nvPicPr>
+                    <pic:cNvPr id="1951352418" name="Picture 1" descr="A screenshot of a calculator&#10;&#10;Description automatically generated"/>
+                    <pic:cNvPicPr/>
+                  </pic:nvPicPr>
+                  <pic:blipFill>
+                    <a:blip r:embed="rId8">
+                      <a:extLst>
+                        <a:ext uri="{28A0092B-C50C-407E-A947-70E740481C1C}">
+                          <a14:useLocalDpi xmlns:a14="http://schemas.microsoft.com/office/drawing/2010/main" val="0"/>
+                        </a:ext>
+                      </a:extLst>
+                    </a:blip>
+                    <a:stretch>
+                      <a:fillRect/>
+                    </a:stretch>
+                  </pic:blipFill>
+                  <pic:spPr>
+                    <a:xfrm>
+                      <a:off x="0" y="0"/>
+                      <a:ext cx="2024380" cy="3470910"/>
+                    </a:xfrm>
+                    <a:prstGeom prst="rect">
+                      <a:avLst/>
+                    </a:prstGeom>
+                  </pic:spPr>
+                </pic:pic>
+              </a:graphicData>
+            </a:graphic>
+            <wp14:sizeRelH relativeFrom="margin">
+              <wp14:pctWidth>0</wp14:pctWidth>
+            </wp14:sizeRelH>
+            <wp14:sizeRelV relativeFrom="margin">
+              <wp14:pctHeight>0</wp14:pctHeight>
+            </wp14:sizeRelV>
+          </wp:anchor>
+        </w:drawing>
+      </w:r>
+    </w:p>
+    <w:p>
+      <w:pPr>
+        <w:pStyle w:val="ListParagraph"/>
+        <w:rPr>
+          <w:sz w:val="26"/>
+          <w:szCs w:val="26"/>
+          <w:lang w:val="en-US"/>
+        </w:rPr>
+      </w:pPr>
+    </w:p>
+    <w:p>
+      <w:pPr>
+        <w:pStyle w:val="ListParagraph"/>
+        <w:rPr>
+          <w:sz w:val="26"/>
+          <w:szCs w:val="26"/>
+          <w:lang w:val="en-US"/>
+        </w:rPr>
+      </w:pPr>
+    </w:p>
+    <w:p>
+      <w:pPr>
+        <w:pStyle w:val="ListParagraph"/>
+        <w:rPr>
+          <w:sz w:val="26"/>
+          <w:szCs w:val="26"/>
+          <w:lang w:val="en-US"/>
+        </w:rPr>
+      </w:pPr>
+    </w:p>
+    <w:p>
+      <w:pPr>
+        <w:pStyle w:val="ListParagraph"/>
+        <w:rPr>
+          <w:sz w:val="26"/>
+          <w:szCs w:val="26"/>
+          <w:lang w:val="en-US"/>
+        </w:rPr>
+      </w:pPr>
+    </w:p>
+    <w:p>
+      <w:pPr>
+        <w:pStyle w:val="ListParagraph"/>
+        <w:rPr>
+          <w:sz w:val="26"/>
+          <w:szCs w:val="26"/>
+          <w:lang w:val="en-US"/>
+        </w:rPr>
+      </w:pPr>
+    </w:p>
+    <w:p>
+      <w:pPr>
+        <w:pStyle w:val="ListParagraph"/>
+        <w:rPr>
+          <w:sz w:val="26"/>
+          <w:szCs w:val="26"/>
+          <w:lang w:val="en-US"/>
+        </w:rPr>
+      </w:pPr>
+    </w:p>
+    <w:p>
+      <w:pPr>
+        <w:pStyle w:val="ListParagraph"/>
+        <w:rPr>
+          <w:sz w:val="26"/>
+          <w:szCs w:val="26"/>
+          <w:lang w:val="en-US"/>
+        </w:rPr>
+      </w:pPr>
+    </w:p>
+    <w:p>
+      <w:pPr>
+        <w:pStyle w:val="ListParagraph"/>
+        <w:rPr>
+          <w:sz w:val="26"/>
+          <w:szCs w:val="26"/>
+          <w:lang w:val="en-US"/>
+        </w:rPr>
+      </w:pPr>
+    </w:p>
+    <w:p>
+      <w:pPr>
+        <w:pStyle w:val="ListParagraph"/>
+        <w:rPr>
+          <w:sz w:val="26"/>
+          <w:szCs w:val="26"/>
+          <w:lang w:val="en-US"/>
+        </w:rPr>
+      </w:pPr>
+    </w:p>
+    <w:p>
+      <w:pPr>
+        <w:pStyle w:val="ListParagraph"/>
+        <w:rPr>
+          <w:sz w:val="26"/>
+          <w:szCs w:val="26"/>
+          <w:lang w:val="en-US"/>
+        </w:rPr>
+      </w:pPr>
+    </w:p>
+    <w:p>
+      <w:pPr>
+        <w:pStyle w:val="ListParagraph"/>
+        <w:rPr>
+          <w:sz w:val="26"/>
+          <w:szCs w:val="26"/>
+          <w:lang w:val="en-US"/>
+        </w:rPr>
+      </w:pPr>
+    </w:p>
+    <w:p>
+      <w:pPr>
+        <w:pStyle w:val="ListParagraph"/>
+        <w:rPr>
+          <w:sz w:val="26"/>
+          <w:szCs w:val="26"/>
+          <w:lang w:val="en-US"/>
+        </w:rPr>
+      </w:pPr>
+    </w:p>
+    <w:p>
+      <w:pPr>
+        <w:pStyle w:val="ListParagraph"/>
+        <w:rPr>
+          <w:sz w:val="26"/>
+          <w:szCs w:val="26"/>
+          <w:lang w:val="en-US"/>
+        </w:rPr>
+      </w:pPr>
+    </w:p>
+    <w:p>
+      <w:pPr>
+        <w:pStyle w:val="ListParagraph"/>
+        <w:rPr>
+          <w:sz w:val="26"/>
+          <w:szCs w:val="26"/>
+          <w:lang w:val="en-US"/>
+        </w:rPr>
+      </w:pPr>
+    </w:p>
+    <w:p>
+      <w:pPr>
+        <w:pStyle w:val="ListParagraph"/>
+        <w:rPr>
+          <w:sz w:val="26"/>
+          <w:szCs w:val="26"/>
+          <w:lang w:val="en-US"/>
+        </w:rPr>
+      </w:pPr>
+    </w:p>
+    <w:p>
+      <w:pPr>
+        <w:pStyle w:val="ListParagraph"/>
+        <w:rPr>
+          <w:sz w:val="26"/>
+          <w:szCs w:val="26"/>
+          <w:lang w:val="en-US"/>
+        </w:rPr>
+      </w:pPr>
+    </w:p>
+    <w:p>
+      <w:pPr>
+        <w:pStyle w:val="ListParagraph"/>
+        <w:numPr>
+          <w:ilvl w:val="0"/>
+          <w:numId w:val="1"/>
+        </w:numPr>
+        <w:rPr>
+          <w:sz w:val="26"/>
+          <w:szCs w:val="26"/>
+          <w:lang w:val="en-US"/>
+        </w:rPr>
+      </w:pPr>
+      <w:r>
+        <w:rPr>
+          <w:sz w:val="26"/>
+          <w:szCs w:val="26"/>
+          <w:lang w:val="en-US"/>
+        </w:rPr>
+        <w:t>Có thể thêm số thập phân hoặc số âm</w:t>
+      </w:r>
+    </w:p>
+    <w:p>
+      <w:pPr>
+        <w:pStyle w:val="ListParagraph"/>
+        <w:rPr>
+          <w:sz w:val="26"/>
+          <w:szCs w:val="26"/>
+          <w:lang w:val="en-US"/>
+        </w:rPr>
+      </w:pPr>
+    </w:p>
+    <w:p>
+      <w:pPr>
+        <w:pStyle w:val="ListParagraph"/>
+        <w:rPr>
+          <w:sz w:val="26"/>
+          <w:szCs w:val="26"/>
+          <w:lang w:val="en-US"/>
+        </w:rPr>
+      </w:pPr>
+      <w:r>
+        <w:rPr>
+          <w:sz w:val="26"/>
+          <w:szCs w:val="26"/>
+          <w:lang w:val="en-US"/>
+        </w:rPr>
+        <w:drawing>
+          <wp:anchor distT="0" distB="0" distL="114300" distR="114300" simplePos="0" relativeHeight="251663360" behindDoc="0" locked="0" layoutInCell="1" allowOverlap="1" wp14:anchorId="27D1A90A" wp14:editId="041FD273">
+            <wp:simplePos x="0" y="0"/>
+            <wp:positionH relativeFrom="margin">
+              <wp:posOffset>3655907</wp:posOffset>
+            </wp:positionH>
+            <wp:positionV relativeFrom="paragraph">
+              <wp:posOffset>70273</wp:posOffset>
+            </wp:positionV>
+            <wp:extent cx="2133600" cy="3636010"/>
+            <wp:effectExtent l="0" t="0" r="0" b="2540"/>
+            <wp:wrapThrough wrapText="bothSides">
+              <wp:wrapPolygon edited="0">
+                <wp:start x="0" y="0"/>
+                <wp:lineTo x="0" y="21502"/>
+                <wp:lineTo x="21407" y="21502"/>
+                <wp:lineTo x="21407" y="0"/>
+                <wp:lineTo x="0" y="0"/>
+              </wp:wrapPolygon>
+            </wp:wrapThrough>
+            <wp:docPr id="2122556412" name="Picture 1" descr="A screenshot of a calculator&#10;&#10;Description automatically generated"/>
+            <wp:cNvGraphicFramePr>
+              <a:graphicFrameLocks xmlns:a="http://schemas.openxmlformats.org/drawingml/2006/main" noChangeAspect="1"/>
+            </wp:cNvGraphicFramePr>
+            <a:graphic xmlns:a="http://schemas.openxmlformats.org/drawingml/2006/main">
+              <a:graphicData uri="http://schemas.openxmlformats.org/drawingml/2006/picture">
+                <pic:pic xmlns:pic="http://schemas.openxmlformats.org/drawingml/2006/picture">
+                  <pic:nvPicPr>
+                    <pic:cNvPr id="2122556412" name="Picture 1" descr="A screenshot of a calculator&#10;&#10;Description automatically generated"/>
+                    <pic:cNvPicPr/>
+                  </pic:nvPicPr>
+                  <pic:blipFill>
+                    <a:blip r:embed="rId9">
+                      <a:extLst>
+                        <a:ext uri="{28A0092B-C50C-407E-A947-70E740481C1C}">
+                          <a14:useLocalDpi xmlns:a14="http://schemas.microsoft.com/office/drawing/2010/main" val="0"/>
+                        </a:ext>
+                      </a:extLst>
+                    </a:blip>
+                    <a:stretch>
+                      <a:fillRect/>
+                    </a:stretch>
+                  </pic:blipFill>
+                  <pic:spPr>
+                    <a:xfrm>
+                      <a:off x="0" y="0"/>
+                      <a:ext cx="2133600" cy="3636010"/>
+                    </a:xfrm>
+                    <a:prstGeom prst="rect">
+                      <a:avLst/>
+                    </a:prstGeom>
+                  </pic:spPr>
+                </pic:pic>
+              </a:graphicData>
+            </a:graphic>
+            <wp14:sizeRelH relativeFrom="margin">
+              <wp14:pctWidth>0</wp14:pctWidth>
+            </wp14:sizeRelH>
+            <wp14:sizeRelV relativeFrom="margin">
+              <wp14:pctHeight>0</wp14:pctHeight>
+            </wp14:sizeRelV>
+          </wp:anchor>
+        </w:drawing>
+      </w:r>
+      <w:r>
+        <w:rPr>
+          <w:lang w:val="en-US"/>
+        </w:rPr>
+        <w:drawing>
+          <wp:anchor distT="0" distB="0" distL="114300" distR="114300" simplePos="0" relativeHeight="251662336" behindDoc="1" locked="0" layoutInCell="1" allowOverlap="1" wp14:anchorId="48A48294" wp14:editId="61C61178">
+            <wp:simplePos x="0" y="0"/>
+            <wp:positionH relativeFrom="column">
+              <wp:posOffset>389044</wp:posOffset>
+            </wp:positionH>
+            <wp:positionV relativeFrom="paragraph">
+              <wp:posOffset>100330</wp:posOffset>
+            </wp:positionV>
+            <wp:extent cx="2159000" cy="3641725"/>
+            <wp:effectExtent l="0" t="0" r="0" b="0"/>
+            <wp:wrapTight wrapText="bothSides">
+              <wp:wrapPolygon edited="0">
+                <wp:start x="0" y="0"/>
+                <wp:lineTo x="0" y="21468"/>
+                <wp:lineTo x="21346" y="21468"/>
+                <wp:lineTo x="21346" y="0"/>
+                <wp:lineTo x="0" y="0"/>
+              </wp:wrapPolygon>
+            </wp:wrapTight>
+            <wp:docPr id="811046315" name="Picture 1" descr="A screenshot of a calculator&#10;&#10;Description automatically generated"/>
+            <wp:cNvGraphicFramePr>
+              <a:graphicFrameLocks xmlns:a="http://schemas.openxmlformats.org/drawingml/2006/main" noChangeAspect="1"/>
+            </wp:cNvGraphicFramePr>
+            <a:graphic xmlns:a="http://schemas.openxmlformats.org/drawingml/2006/main">
+              <a:graphicData uri="http://schemas.openxmlformats.org/drawingml/2006/picture">
+                <pic:pic xmlns:pic="http://schemas.openxmlformats.org/drawingml/2006/picture">
+                  <pic:nvPicPr>
+                    <pic:cNvPr id="811046315" name="Picture 1" descr="A screenshot of a calculator&#10;&#10;Description automatically generated"/>
+                    <pic:cNvPicPr/>
+                  </pic:nvPicPr>
+                  <pic:blipFill>
+                    <a:blip r:embed="rId10">
+                      <a:extLst>
+                        <a:ext uri="{28A0092B-C50C-407E-A947-70E740481C1C}">
+                          <a14:useLocalDpi xmlns:a14="http://schemas.microsoft.com/office/drawing/2010/main" val="0"/>
+                        </a:ext>
+                      </a:extLst>
+                    </a:blip>
+                    <a:stretch>
+                      <a:fillRect/>
+                    </a:stretch>
+                  </pic:blipFill>
+                  <pic:spPr>
+                    <a:xfrm>
+                      <a:off x="0" y="0"/>
+                      <a:ext cx="2159000" cy="3641725"/>
+                    </a:xfrm>
+                    <a:prstGeom prst="rect">
+                      <a:avLst/>
+                    </a:prstGeom>
+                  </pic:spPr>
+                </pic:pic>
+              </a:graphicData>
+            </a:graphic>
+            <wp14:sizeRelH relativeFrom="margin">
+              <wp14:pctWidth>0</wp14:pctWidth>
+            </wp14:sizeRelH>
+            <wp14:sizeRelV relativeFrom="margin">
+              <wp14:pctHeight>0</wp14:pctHeight>
+            </wp14:sizeRelV>
+          </wp:anchor>
+        </w:drawing>
+      </w:r>
+    </w:p>
+    <w:p>
+      <w:pPr>
+        <w:pStyle w:val="ListParagraph"/>
+        <w:rPr>
+          <w:sz w:val="26"/>
+          <w:szCs w:val="26"/>
+          <w:lang w:val="en-US"/>
+        </w:rPr>
+      </w:pPr>
+    </w:p>
+    <w:p>
+      <w:pPr>
+        <w:pStyle w:val="ListParagraph"/>
+        <w:rPr>
+          <w:sz w:val="26"/>
+          <w:szCs w:val="26"/>
+          <w:lang w:val="en-US"/>
+        </w:rPr>
+      </w:pPr>
+    </w:p>
+    <w:p>
+      <w:pPr>
+        <w:pStyle w:val="ListParagraph"/>
+        <w:rPr>
+          <w:sz w:val="26"/>
+          <w:szCs w:val="26"/>
+          <w:lang w:val="en-US"/>
+        </w:rPr>
+      </w:pPr>
+    </w:p>
+    <w:p>
+      <w:pPr>
+        <w:pStyle w:val="ListParagraph"/>
+        <w:rPr>
+          <w:sz w:val="26"/>
+          <w:szCs w:val="26"/>
+          <w:lang w:val="en-US"/>
+        </w:rPr>
+      </w:pPr>
+    </w:p>
+    <w:p>
+      <w:pPr>
+        <w:pStyle w:val="ListParagraph"/>
+        <w:rPr>
+          <w:sz w:val="26"/>
+          <w:szCs w:val="26"/>
+          <w:lang w:val="en-US"/>
+        </w:rPr>
+      </w:pPr>
+    </w:p>
+    <w:p>
+      <w:pPr>
+        <w:pStyle w:val="ListParagraph"/>
+        <w:rPr>
+          <w:sz w:val="26"/>
+          <w:szCs w:val="26"/>
+          <w:lang w:val="en-US"/>
+        </w:rPr>
+      </w:pPr>
+    </w:p>
+    <w:p>
+      <w:pPr>
+        <w:pStyle w:val="ListParagraph"/>
+        <w:rPr>
+          <w:sz w:val="26"/>
+          <w:szCs w:val="26"/>
+          <w:lang w:val="en-US"/>
+        </w:rPr>
+      </w:pPr>
+    </w:p>
+    <w:p>
+      <w:pPr>
+        <w:pStyle w:val="ListParagraph"/>
+        <w:rPr>
+          <w:sz w:val="26"/>
+          <w:szCs w:val="26"/>
+          <w:lang w:val="en-US"/>
+        </w:rPr>
+      </w:pPr>
+    </w:p>
+    <w:p>
+      <w:pPr>
+        <w:pStyle w:val="ListParagraph"/>
+        <w:rPr>
+          <w:sz w:val="26"/>
+          <w:szCs w:val="26"/>
+          <w:lang w:val="en-US"/>
+        </w:rPr>
+      </w:pPr>
+    </w:p>
+    <w:p>
+      <w:pPr>
+        <w:pStyle w:val="ListParagraph"/>
+        <w:rPr>
+          <w:sz w:val="26"/>
+          <w:szCs w:val="26"/>
+          <w:lang w:val="en-US"/>
+        </w:rPr>
+      </w:pPr>
+    </w:p>
+    <w:p>
+      <w:pPr>
+        <w:pStyle w:val="ListParagraph"/>
+        <w:rPr>
+          <w:sz w:val="26"/>
+          <w:szCs w:val="26"/>
+          <w:lang w:val="en-US"/>
+        </w:rPr>
+      </w:pPr>
+    </w:p>
+    <w:p>
+      <w:pPr>
+        <w:pStyle w:val="ListParagraph"/>
+        <w:rPr>
+          <w:sz w:val="26"/>
+          <w:szCs w:val="26"/>
+          <w:lang w:val="en-US"/>
+        </w:rPr>
+      </w:pPr>
+    </w:p>
+    <w:p>
+      <w:pPr>
+        <w:pStyle w:val="ListParagraph"/>
+        <w:rPr>
+          <w:sz w:val="26"/>
+          <w:szCs w:val="26"/>
+          <w:lang w:val="en-US"/>
+        </w:rPr>
+      </w:pPr>
+    </w:p>
+    <w:p>
+      <w:pPr>
+        <w:pStyle w:val="ListParagraph"/>
+        <w:rPr>
+          <w:sz w:val="26"/>
+          <w:szCs w:val="26"/>
+          <w:lang w:val="en-US"/>
+        </w:rPr>
+      </w:pPr>
+    </w:p>
+    <w:p>
+      <w:pPr>
+        <w:pStyle w:val="ListParagraph"/>
+        <w:numPr>
+          <w:ilvl w:val="0"/>
+          <w:numId w:val="1"/>
+        </w:numPr>
+        <w:rPr>
+          <w:sz w:val="26"/>
+          <w:szCs w:val="26"/>
+          <w:lang w:val="en-US"/>
+        </w:rPr>
+      </w:pPr>
+      <w:r>
+        <w:rPr>
+          <w:lang w:val="en-US"/>
+        </w:rPr>
+        <w:lastRenderedPageBreak/>
+        <w:drawing>
+          <wp:anchor distT="0" distB="0" distL="114300" distR="114300" simplePos="0" relativeHeight="251664384" behindDoc="1" locked="0" layoutInCell="1" allowOverlap="1" wp14:anchorId="31CBFDB6" wp14:editId="79D10761">
+            <wp:simplePos x="0" y="0"/>
+            <wp:positionH relativeFrom="margin">
+              <wp:align>center</wp:align>
+            </wp:positionH>
+            <wp:positionV relativeFrom="paragraph">
+              <wp:posOffset>473922</wp:posOffset>
+            </wp:positionV>
+            <wp:extent cx="2192655" cy="3740150"/>
+            <wp:effectExtent l="0" t="0" r="0" b="0"/>
+            <wp:wrapTight wrapText="bothSides">
+              <wp:wrapPolygon edited="0">
+                <wp:start x="0" y="0"/>
+                <wp:lineTo x="0" y="21453"/>
+                <wp:lineTo x="21394" y="21453"/>
+                <wp:lineTo x="21394" y="0"/>
+                <wp:lineTo x="0" y="0"/>
+              </wp:wrapPolygon>
+            </wp:wrapTight>
+            <wp:docPr id="1504577301" name="Picture 1" descr="A screenshot of a calculator&#10;&#10;Description automatically generated"/>
+            <wp:cNvGraphicFramePr>
+              <a:graphicFrameLocks xmlns:a="http://schemas.openxmlformats.org/drawingml/2006/main" noChangeAspect="1"/>
+            </wp:cNvGraphicFramePr>
+            <a:graphic xmlns:a="http://schemas.openxmlformats.org/drawingml/2006/main">
+              <a:graphicData uri="http://schemas.openxmlformats.org/drawingml/2006/picture">
+                <pic:pic xmlns:pic="http://schemas.openxmlformats.org/drawingml/2006/picture">
+                  <pic:nvPicPr>
+                    <pic:cNvPr id="1504577301" name="Picture 1" descr="A screenshot of a calculator&#10;&#10;Description automatically generated"/>
+                    <pic:cNvPicPr/>
+                  </pic:nvPicPr>
+                  <pic:blipFill>
+                    <a:blip r:embed="rId11">
+                      <a:extLst>
+                        <a:ext uri="{28A0092B-C50C-407E-A947-70E740481C1C}">
+                          <a14:useLocalDpi xmlns:a14="http://schemas.microsoft.com/office/drawing/2010/main" val="0"/>
+                        </a:ext>
+                      </a:extLst>
+                    </a:blip>
+                    <a:stretch>
+                      <a:fillRect/>
+                    </a:stretch>
+                  </pic:blipFill>
+                  <pic:spPr>
+                    <a:xfrm>
+                      <a:off x="0" y="0"/>
+                      <a:ext cx="2192655" cy="3740150"/>
+                    </a:xfrm>
+                    <a:prstGeom prst="rect">
+                      <a:avLst/>
+                    </a:prstGeom>
+                  </pic:spPr>
+                </pic:pic>
+              </a:graphicData>
+            </a:graphic>
+            <wp14:sizeRelH relativeFrom="margin">
+              <wp14:pctWidth>0</wp14:pctWidth>
+            </wp14:sizeRelH>
+            <wp14:sizeRelV relativeFrom="margin">
+              <wp14:pctHeight>0</wp14:pctHeight>
+            </wp14:sizeRelV>
+          </wp:anchor>
+        </w:drawing>
+      </w:r>
+      <w:r>
+        <w:rPr>
+          <w:sz w:val="26"/>
+          <w:szCs w:val="26"/>
+          <w:lang w:val="en-US"/>
+        </w:rPr>
+        <w:t xml:space="preserve">Với trường hợp phép tính chia, nếu chia cho không thì sẽ ra Nan và các toán tử sẽ không nhấn được </w:t>
+      </w:r>
+    </w:p>
+    <w:p>
+      <w:pPr>
+        <w:rPr>
+          <w:sz w:val="26"/>
+          <w:szCs w:val="26"/>
+          <w:lang w:val="en-US"/>
+        </w:rPr>
+      </w:pPr>
+    </w:p>
+    <w:p>
+      <w:pPr>
+        <w:rPr>
+          <w:sz w:val="26"/>
+          <w:szCs w:val="26"/>
+          <w:lang w:val="en-US"/>
+        </w:rPr>
+      </w:pPr>
+    </w:p>
+    <w:p>
+      <w:pPr>
+        <w:rPr>
+          <w:sz w:val="26"/>
+          <w:szCs w:val="26"/>
+          <w:lang w:val="en-US"/>
+        </w:rPr>
+      </w:pPr>
+    </w:p>
+    <w:p>
+      <w:pPr>
+        <w:rPr>
+          <w:sz w:val="26"/>
+          <w:szCs w:val="26"/>
+          <w:lang w:val="en-US"/>
+        </w:rPr>
+      </w:pPr>
+    </w:p>
+    <w:p>
+      <w:pPr>
+        <w:rPr>
+          <w:sz w:val="26"/>
+          <w:szCs w:val="26"/>
+          <w:lang w:val="en-US"/>
+        </w:rPr>
+      </w:pPr>
+    </w:p>
+    <w:p>
+      <w:pPr>
+        <w:rPr>
+          <w:sz w:val="26"/>
+          <w:szCs w:val="26"/>
+          <w:lang w:val="en-US"/>
+        </w:rPr>
+      </w:pPr>
+    </w:p>
+    <w:p>
+      <w:pPr>
+        <w:rPr>
+          <w:sz w:val="26"/>
+          <w:szCs w:val="26"/>
+          <w:lang w:val="en-US"/>
+        </w:rPr>
+      </w:pPr>
+    </w:p>
+    <w:p>
+      <w:pPr>
+        <w:rPr>
+          <w:sz w:val="26"/>
+          <w:szCs w:val="26"/>
+          <w:lang w:val="en-US"/>
+        </w:rPr>
+      </w:pPr>
+    </w:p>
+    <w:p>
+      <w:pPr>
+        <w:rPr>
+          <w:sz w:val="26"/>
+          <w:szCs w:val="26"/>
+          <w:lang w:val="en-US"/>
+        </w:rPr>
+      </w:pPr>
+    </w:p>
+    <w:p>
+      <w:pPr>
+        <w:rPr>
+          <w:sz w:val="26"/>
+          <w:szCs w:val="26"/>
+          <w:lang w:val="en-US"/>
+        </w:rPr>
+      </w:pPr>
+    </w:p>
+    <w:p>
+      <w:pPr>
+        <w:rPr>
+          <w:sz w:val="26"/>
+          <w:szCs w:val="26"/>
+          <w:lang w:val="en-US"/>
+        </w:rPr>
+      </w:pPr>
+    </w:p>
+    <w:p>
+      <w:pPr>
+        <w:rPr>
+          <w:sz w:val="26"/>
+          <w:szCs w:val="26"/>
+          <w:lang w:val="en-US"/>
+        </w:rPr>
+      </w:pPr>
+    </w:p>
+    <w:p>
+      <w:pPr>
+        <w:pStyle w:val="ListParagraph"/>
+        <w:numPr>
+          <w:ilvl w:val="0"/>
+          <w:numId w:val="1"/>
+        </w:numPr>
+        <w:rPr>
+          <w:sz w:val="26"/>
+          <w:szCs w:val="26"/>
+          <w:lang w:val="en-US"/>
+        </w:rPr>
+      </w:pPr>
+      <w:r>
+        <w:rPr>
+          <w:sz w:val="26"/>
+          <w:szCs w:val="26"/>
+          <w:lang w:val="en-US"/>
+        </w:rPr>
+        <w:drawing>
+          <wp:anchor distT="0" distB="0" distL="114300" distR="114300" simplePos="0" relativeHeight="251666432" behindDoc="1" locked="0" layoutInCell="1" allowOverlap="1" wp14:anchorId="63151364" wp14:editId="3A95C69C">
+            <wp:simplePos x="0" y="0"/>
+            <wp:positionH relativeFrom="column">
+              <wp:posOffset>3403600</wp:posOffset>
+            </wp:positionH>
+            <wp:positionV relativeFrom="paragraph">
+              <wp:posOffset>705696</wp:posOffset>
+            </wp:positionV>
+            <wp:extent cx="2141855" cy="3596640"/>
+            <wp:effectExtent l="0" t="0" r="0" b="3810"/>
+            <wp:wrapTight wrapText="bothSides">
+              <wp:wrapPolygon edited="0">
+                <wp:start x="0" y="0"/>
+                <wp:lineTo x="0" y="21508"/>
+                <wp:lineTo x="21325" y="21508"/>
+                <wp:lineTo x="21325" y="0"/>
+                <wp:lineTo x="0" y="0"/>
+              </wp:wrapPolygon>
+            </wp:wrapTight>
+            <wp:docPr id="188515108" name="Picture 1" descr="A screenshot of a calculator&#10;&#10;Description automatically generated"/>
+            <wp:cNvGraphicFramePr>
+              <a:graphicFrameLocks xmlns:a="http://schemas.openxmlformats.org/drawingml/2006/main" noChangeAspect="1"/>
+            </wp:cNvGraphicFramePr>
+            <a:graphic xmlns:a="http://schemas.openxmlformats.org/drawingml/2006/main">
+              <a:graphicData uri="http://schemas.openxmlformats.org/drawingml/2006/picture">
+                <pic:pic xmlns:pic="http://schemas.openxmlformats.org/drawingml/2006/picture">
+                  <pic:nvPicPr>
+                    <pic:cNvPr id="188515108" name="Picture 1" descr="A screenshot of a calculator&#10;&#10;Description automatically generated"/>
+                    <pic:cNvPicPr/>
+                  </pic:nvPicPr>
+                  <pic:blipFill>
+                    <a:blip r:embed="rId12">
+                      <a:extLst>
+                        <a:ext uri="{28A0092B-C50C-407E-A947-70E740481C1C}">
+                          <a14:useLocalDpi xmlns:a14="http://schemas.microsoft.com/office/drawing/2010/main" val="0"/>
+                        </a:ext>
+                      </a:extLst>
+                    </a:blip>
+                    <a:stretch>
+                      <a:fillRect/>
+                    </a:stretch>
+                  </pic:blipFill>
+                  <pic:spPr>
+                    <a:xfrm>
+                      <a:off x="0" y="0"/>
+                      <a:ext cx="2141855" cy="3596640"/>
+                    </a:xfrm>
+                    <a:prstGeom prst="rect">
+                      <a:avLst/>
+                    </a:prstGeom>
+                  </pic:spPr>
+                </pic:pic>
+              </a:graphicData>
+            </a:graphic>
+            <wp14:sizeRelH relativeFrom="margin">
+              <wp14:pctWidth>0</wp14:pctWidth>
+            </wp14:sizeRelH>
+            <wp14:sizeRelV relativeFrom="margin">
+              <wp14:pctHeight>0</wp14:pctHeight>
+            </wp14:sizeRelV>
+          </wp:anchor>
+        </w:drawing>
+      </w:r>
+      <w:r>
+        <w:rPr>
+          <w:sz w:val="26"/>
+          <w:szCs w:val="26"/>
+          <w:lang w:val="en-US"/>
+        </w:rPr>
+        <w:drawing>
+          <wp:anchor distT="0" distB="0" distL="114300" distR="114300" simplePos="0" relativeHeight="251665408" behindDoc="1" locked="0" layoutInCell="1" allowOverlap="1" wp14:anchorId="1EF11C00" wp14:editId="22CBF0DC">
+            <wp:simplePos x="0" y="0"/>
+            <wp:positionH relativeFrom="column">
+              <wp:posOffset>278977</wp:posOffset>
+            </wp:positionH>
+            <wp:positionV relativeFrom="paragraph">
+              <wp:posOffset>646430</wp:posOffset>
+            </wp:positionV>
+            <wp:extent cx="2184400" cy="3684270"/>
+            <wp:effectExtent l="0" t="0" r="6350" b="0"/>
+            <wp:wrapTight wrapText="bothSides">
+              <wp:wrapPolygon edited="0">
+                <wp:start x="0" y="0"/>
+                <wp:lineTo x="0" y="21444"/>
+                <wp:lineTo x="21474" y="21444"/>
+                <wp:lineTo x="21474" y="0"/>
+                <wp:lineTo x="0" y="0"/>
+              </wp:wrapPolygon>
+            </wp:wrapTight>
+            <wp:docPr id="1608140690" name="Picture 1" descr="A screenshot of a calculator&#10;&#10;Description automatically generated"/>
+            <wp:cNvGraphicFramePr>
+              <a:graphicFrameLocks xmlns:a="http://schemas.openxmlformats.org/drawingml/2006/main" noChangeAspect="1"/>
+            </wp:cNvGraphicFramePr>
+            <a:graphic xmlns:a="http://schemas.openxmlformats.org/drawingml/2006/main">
+              <a:graphicData uri="http://schemas.openxmlformats.org/drawingml/2006/picture">
+                <pic:pic xmlns:pic="http://schemas.openxmlformats.org/drawingml/2006/picture">
+                  <pic:nvPicPr>
+                    <pic:cNvPr id="1608140690" name="Picture 1" descr="A screenshot of a calculator&#10;&#10;Description automatically generated"/>
+                    <pic:cNvPicPr/>
+                  </pic:nvPicPr>
+                  <pic:blipFill>
+                    <a:blip r:embed="rId13">
+                      <a:extLst>
+                        <a:ext uri="{28A0092B-C50C-407E-A947-70E740481C1C}">
+                          <a14:useLocalDpi xmlns:a14="http://schemas.microsoft.com/office/drawing/2010/main" val="0"/>
+                        </a:ext>
+                      </a:extLst>
+                    </a:blip>
+                    <a:stretch>
+                      <a:fillRect/>
+                    </a:stretch>
+                  </pic:blipFill>
+                  <pic:spPr>
+                    <a:xfrm>
+                      <a:off x="0" y="0"/>
+                      <a:ext cx="2184400" cy="3684270"/>
+                    </a:xfrm>
+                    <a:prstGeom prst="rect">
+                      <a:avLst/>
+                    </a:prstGeom>
+                  </pic:spPr>
+                </pic:pic>
+              </a:graphicData>
+            </a:graphic>
+            <wp14:sizeRelH relativeFrom="margin">
+              <wp14:pctWidth>0</wp14:pctWidth>
+            </wp14:sizeRelH>
+            <wp14:sizeRelV relativeFrom="margin">
+              <wp14:pctHeight>0</wp14:pctHeight>
+            </wp14:sizeRelV>
+          </wp:anchor>
+        </w:drawing>
+      </w:r>
+      <w:r>
+        <w:rPr>
+          <w:sz w:val="26"/>
+          <w:szCs w:val="26"/>
+          <w:lang w:val="en-US"/>
+        </w:rPr>
+        <w:t>Nút CE sẽ xóa toàn bộ ô ketQua, nếu ô tinhToan đã tính toán xong (có dấu bằng)</w:t>
+      </w:r>
+      <w:r>
+        <w:rPr>
+          <w:noProof/>
+        </w:rPr>
+        <w:t xml:space="preserve"> </w:t>
+      </w:r>
+      <w:r>
+        <w:rPr>
+          <w:noProof/>
+          <w:lang w:val="en-US"/>
+        </w:rPr>
+        <w:t>thì xóa luôn cả ô tính toán</w:t>
+      </w:r>
+    </w:p>
+    <w:p>
+      <w:pPr>
+        <w:rPr>
+          <w:sz w:val="26"/>
+          <w:szCs w:val="26"/>
+          <w:lang w:val="en-US"/>
+        </w:rPr>
+      </w:pPr>
+    </w:p>
+    <w:p>
+      <w:pPr>
+        <w:rPr>
+          <w:sz w:val="26"/>
+          <w:szCs w:val="26"/>
+          <w:lang w:val="en-US"/>
+        </w:rPr>
+      </w:pPr>
+    </w:p>
+    <w:p>
+      <w:pPr>
+        <w:rPr>
+          <w:sz w:val="26"/>
+          <w:szCs w:val="26"/>
+          <w:lang w:val="en-US"/>
+        </w:rPr>
+      </w:pPr>
+    </w:p>
+    <w:p>
+      <w:pPr>
+        <w:rPr>
+          <w:sz w:val="26"/>
+          <w:szCs w:val="26"/>
+          <w:lang w:val="en-US"/>
+        </w:rPr>
+      </w:pPr>
+    </w:p>
+    <w:p>
+      <w:pPr>
+        <w:rPr>
+          <w:sz w:val="26"/>
+          <w:szCs w:val="26"/>
+          <w:lang w:val="en-US"/>
+        </w:rPr>
+      </w:pPr>
+    </w:p>
+    <w:p>
+      <w:pPr>
+        <w:rPr>
+          <w:sz w:val="26"/>
+          <w:szCs w:val="26"/>
+          <w:lang w:val="en-US"/>
+        </w:rPr>
+      </w:pPr>
+    </w:p>
+    <w:p>
+      <w:pPr>
+        <w:rPr>
+          <w:sz w:val="26"/>
+          <w:szCs w:val="26"/>
+          <w:lang w:val="en-US"/>
+        </w:rPr>
+      </w:pPr>
+    </w:p>
+    <w:p>
+      <w:pPr>
+        <w:rPr>
+          <w:sz w:val="26"/>
+          <w:szCs w:val="26"/>
+          <w:lang w:val="en-US"/>
+        </w:rPr>
+      </w:pPr>
+    </w:p>
+    <w:p>
+      <w:pPr>
+        <w:rPr>
+          <w:sz w:val="26"/>
+          <w:szCs w:val="26"/>
+          <w:lang w:val="en-US"/>
+        </w:rPr>
+      </w:pPr>
+    </w:p>
+    <w:p>
+      <w:pPr>
+        <w:rPr>
+          <w:sz w:val="26"/>
+          <w:szCs w:val="26"/>
+          <w:lang w:val="en-US"/>
+        </w:rPr>
+      </w:pPr>
+    </w:p>
+    <w:p>
+      <w:pPr>
+        <w:rPr>
+          <w:sz w:val="26"/>
+          <w:szCs w:val="26"/>
+          <w:lang w:val="en-US"/>
+        </w:rPr>
+      </w:pPr>
+    </w:p>
+    <w:p>
+      <w:pPr>
+        <w:rPr>
+          <w:sz w:val="26"/>
+          <w:szCs w:val="26"/>
+          <w:lang w:val="en-US"/>
+        </w:rPr>
+      </w:pPr>
+    </w:p>
+    <w:p>
+      <w:pPr>
+        <w:rPr>
+          <w:sz w:val="26"/>
+          <w:szCs w:val="26"/>
+          <w:lang w:val="en-US"/>
+        </w:rPr>
+      </w:pPr>
+      <w:r>
+        <w:rPr>
+          <w:sz w:val="26"/>
+          <w:szCs w:val="26"/>
+          <w:lang w:val="en-US"/>
+        </w:rPr>
+        <w:lastRenderedPageBreak/>
+        <w:drawing>
+          <wp:anchor distT="0" distB="0" distL="114300" distR="114300" simplePos="0" relativeHeight="251668480" behindDoc="1" locked="0" layoutInCell="1" allowOverlap="1" wp14:anchorId="05719121" wp14:editId="19644F57">
+            <wp:simplePos x="0" y="0"/>
+            <wp:positionH relativeFrom="margin">
+              <wp:posOffset>3648921</wp:posOffset>
+            </wp:positionH>
+            <wp:positionV relativeFrom="paragraph">
+              <wp:posOffset>212</wp:posOffset>
+            </wp:positionV>
+            <wp:extent cx="2065655" cy="3475355"/>
+            <wp:effectExtent l="0" t="0" r="0" b="0"/>
+            <wp:wrapTight wrapText="bothSides">
+              <wp:wrapPolygon edited="0">
+                <wp:start x="0" y="0"/>
+                <wp:lineTo x="0" y="21430"/>
+                <wp:lineTo x="21314" y="21430"/>
+                <wp:lineTo x="21314" y="0"/>
+                <wp:lineTo x="0" y="0"/>
+              </wp:wrapPolygon>
+            </wp:wrapTight>
+            <wp:docPr id="1381344345" name="Picture 1" descr="A screenshot of a calculator&#10;&#10;Description automatically generated"/>
+            <wp:cNvGraphicFramePr>
+              <a:graphicFrameLocks xmlns:a="http://schemas.openxmlformats.org/drawingml/2006/main" noChangeAspect="1"/>
+            </wp:cNvGraphicFramePr>
+            <a:graphic xmlns:a="http://schemas.openxmlformats.org/drawingml/2006/main">
+              <a:graphicData uri="http://schemas.openxmlformats.org/drawingml/2006/picture">
+                <pic:pic xmlns:pic="http://schemas.openxmlformats.org/drawingml/2006/picture">
+                  <pic:nvPicPr>
+                    <pic:cNvPr id="1381344345" name="Picture 1" descr="A screenshot of a calculator&#10;&#10;Description automatically generated"/>
+                    <pic:cNvPicPr/>
+                  </pic:nvPicPr>
+                  <pic:blipFill>
+                    <a:blip r:embed="rId14">
+                      <a:extLst>
+                        <a:ext uri="{28A0092B-C50C-407E-A947-70E740481C1C}">
+                          <a14:useLocalDpi xmlns:a14="http://schemas.microsoft.com/office/drawing/2010/main" val="0"/>
+                        </a:ext>
+                      </a:extLst>
+                    </a:blip>
+                    <a:stretch>
+                      <a:fillRect/>
+                    </a:stretch>
+                  </pic:blipFill>
+                  <pic:spPr>
+                    <a:xfrm>
+                      <a:off x="0" y="0"/>
+                      <a:ext cx="2065655" cy="3475355"/>
+                    </a:xfrm>
+                    <a:prstGeom prst="rect">
+                      <a:avLst/>
+                    </a:prstGeom>
+                  </pic:spPr>
+                </pic:pic>
+              </a:graphicData>
+            </a:graphic>
+            <wp14:sizeRelH relativeFrom="margin">
+              <wp14:pctWidth>0</wp14:pctWidth>
+            </wp14:sizeRelH>
+            <wp14:sizeRelV relativeFrom="margin">
+              <wp14:pctHeight>0</wp14:pctHeight>
+            </wp14:sizeRelV>
+          </wp:anchor>
+        </w:drawing>
+      </w:r>
+      <w:r>
+        <w:rPr>
+          <w:sz w:val="26"/>
+          <w:szCs w:val="26"/>
+          <w:lang w:val="en-US"/>
+        </w:rPr>
+        <w:drawing>
+          <wp:anchor distT="0" distB="0" distL="114300" distR="114300" simplePos="0" relativeHeight="251667456" behindDoc="1" locked="0" layoutInCell="1" allowOverlap="1" wp14:anchorId="297D3D19" wp14:editId="02F36714">
+            <wp:simplePos x="0" y="0"/>
+            <wp:positionH relativeFrom="column">
+              <wp:posOffset>338455</wp:posOffset>
+            </wp:positionH>
+            <wp:positionV relativeFrom="paragraph">
+              <wp:posOffset>0</wp:posOffset>
+            </wp:positionV>
+            <wp:extent cx="1997710" cy="3378200"/>
+            <wp:effectExtent l="0" t="0" r="2540" b="0"/>
+            <wp:wrapTight wrapText="bothSides">
+              <wp:wrapPolygon edited="0">
+                <wp:start x="0" y="0"/>
+                <wp:lineTo x="0" y="21438"/>
+                <wp:lineTo x="21421" y="21438"/>
+                <wp:lineTo x="21421" y="0"/>
+                <wp:lineTo x="0" y="0"/>
+              </wp:wrapPolygon>
+            </wp:wrapTight>
+            <wp:docPr id="1307957337" name="Picture 1" descr="A screenshot of a calculator&#10;&#10;Description automatically generated"/>
+            <wp:cNvGraphicFramePr>
+              <a:graphicFrameLocks xmlns:a="http://schemas.openxmlformats.org/drawingml/2006/main" noChangeAspect="1"/>
+            </wp:cNvGraphicFramePr>
+            <a:graphic xmlns:a="http://schemas.openxmlformats.org/drawingml/2006/main">
+              <a:graphicData uri="http://schemas.openxmlformats.org/drawingml/2006/picture">
+                <pic:pic xmlns:pic="http://schemas.openxmlformats.org/drawingml/2006/picture">
+                  <pic:nvPicPr>
+                    <pic:cNvPr id="1307957337" name="Picture 1" descr="A screenshot of a calculator&#10;&#10;Description automatically generated"/>
+                    <pic:cNvPicPr/>
+                  </pic:nvPicPr>
+                  <pic:blipFill>
+                    <a:blip r:embed="rId15">
+                      <a:extLst>
+                        <a:ext uri="{28A0092B-C50C-407E-A947-70E740481C1C}">
+                          <a14:useLocalDpi xmlns:a14="http://schemas.microsoft.com/office/drawing/2010/main" val="0"/>
+                        </a:ext>
+                      </a:extLst>
+                    </a:blip>
+                    <a:stretch>
+                      <a:fillRect/>
+                    </a:stretch>
+                  </pic:blipFill>
+                  <pic:spPr>
+                    <a:xfrm>
+                      <a:off x="0" y="0"/>
+                      <a:ext cx="1997710" cy="3378200"/>
+                    </a:xfrm>
+                    <a:prstGeom prst="rect">
+                      <a:avLst/>
+                    </a:prstGeom>
+                  </pic:spPr>
+                </pic:pic>
+              </a:graphicData>
+            </a:graphic>
+            <wp14:sizeRelH relativeFrom="margin">
+              <wp14:pctWidth>0</wp14:pctWidth>
+            </wp14:sizeRelH>
+            <wp14:sizeRelV relativeFrom="margin">
+              <wp14:pctHeight>0</wp14:pctHeight>
+            </wp14:sizeRelV>
+          </wp:anchor>
+        </w:drawing>
+      </w:r>
+    </w:p>
+    <w:p>
+      <w:pPr>
+        <w:rPr>
+          <w:sz w:val="26"/>
+          <w:szCs w:val="26"/>
+          <w:lang w:val="en-US"/>
+        </w:rPr>
+      </w:pPr>
+    </w:p>
+    <w:p>
+      <w:pPr>
+        <w:rPr>
+          <w:sz w:val="26"/>
+          <w:szCs w:val="26"/>
+          <w:lang w:val="en-US"/>
+        </w:rPr>
+      </w:pPr>
+    </w:p>
+    <w:p>
+      <w:pPr>
+        <w:rPr>
+          <w:sz w:val="26"/>
+          <w:szCs w:val="26"/>
+          <w:lang w:val="en-US"/>
+        </w:rPr>
+      </w:pPr>
+    </w:p>
+    <w:p>
+      <w:pPr>
+        <w:rPr>
+          <w:sz w:val="26"/>
+          <w:szCs w:val="26"/>
+          <w:lang w:val="en-US"/>
+        </w:rPr>
+      </w:pPr>
+    </w:p>
+    <w:p>
+      <w:pPr>
+        <w:rPr>
+          <w:sz w:val="26"/>
+          <w:szCs w:val="26"/>
+          <w:lang w:val="en-US"/>
+        </w:rPr>
+      </w:pPr>
+    </w:p>
+    <w:p>
+      <w:pPr>
+        <w:rPr>
+          <w:sz w:val="26"/>
+          <w:szCs w:val="26"/>
+          <w:lang w:val="en-US"/>
+        </w:rPr>
+      </w:pPr>
+    </w:p>
+    <w:p>
+      <w:pPr>
+        <w:rPr>
+          <w:sz w:val="26"/>
+          <w:szCs w:val="26"/>
+          <w:lang w:val="en-US"/>
+        </w:rPr>
+      </w:pPr>
+    </w:p>
+    <w:p>
+      <w:pPr>
+        <w:rPr>
+          <w:sz w:val="26"/>
+          <w:szCs w:val="26"/>
+          <w:lang w:val="en-US"/>
+        </w:rPr>
+      </w:pPr>
+    </w:p>
+    <w:p>
+      <w:pPr>
+        <w:rPr>
+          <w:sz w:val="26"/>
+          <w:szCs w:val="26"/>
+          <w:lang w:val="en-US"/>
+        </w:rPr>
+      </w:pPr>
+    </w:p>
+    <w:p>
+      <w:pPr>
+        <w:rPr>
+          <w:sz w:val="26"/>
+          <w:szCs w:val="26"/>
+          <w:lang w:val="en-US"/>
+        </w:rPr>
+      </w:pPr>
+    </w:p>
+    <w:p>
+      <w:pPr>
+        <w:rPr>
+          <w:sz w:val="26"/>
+          <w:szCs w:val="26"/>
+          <w:lang w:val="en-US"/>
+        </w:rPr>
+      </w:pPr>
+    </w:p>
+    <w:p>
+      <w:pPr>
+        <w:pStyle w:val="ListParagraph"/>
+        <w:numPr>
+          <w:ilvl w:val="0"/>
+          <w:numId w:val="1"/>
+        </w:numPr>
+        <w:rPr>
+          <w:sz w:val="26"/>
+          <w:szCs w:val="26"/>
+          <w:lang w:val="en-US"/>
+        </w:rPr>
+      </w:pPr>
+      <w:r>
+        <w:rPr>
+          <w:sz w:val="26"/>
+          <w:szCs w:val="26"/>
+          <w:lang w:val="en-US"/>
+        </w:rPr>
+        <w:drawing>
+          <wp:anchor distT="0" distB="0" distL="114300" distR="114300" simplePos="0" relativeHeight="251669504" behindDoc="1" locked="0" layoutInCell="1" allowOverlap="1" wp14:anchorId="6AD57A0D" wp14:editId="002EB5A5">
+            <wp:simplePos x="0" y="0"/>
+            <wp:positionH relativeFrom="column">
+              <wp:posOffset>117898</wp:posOffset>
+            </wp:positionH>
+            <wp:positionV relativeFrom="paragraph">
+              <wp:posOffset>620184</wp:posOffset>
+            </wp:positionV>
+            <wp:extent cx="2573866" cy="4322523"/>
+            <wp:effectExtent l="0" t="0" r="0" b="1905"/>
+            <wp:wrapTight wrapText="bothSides">
+              <wp:wrapPolygon edited="0">
+                <wp:start x="0" y="0"/>
+                <wp:lineTo x="0" y="21514"/>
+                <wp:lineTo x="21424" y="21514"/>
+                <wp:lineTo x="21424" y="0"/>
+                <wp:lineTo x="0" y="0"/>
+              </wp:wrapPolygon>
+            </wp:wrapTight>
+            <wp:docPr id="2002984418" name="Picture 1" descr="A screenshot of a calculator&#10;&#10;Description automatically generated"/>
+            <wp:cNvGraphicFramePr>
+              <a:graphicFrameLocks xmlns:a="http://schemas.openxmlformats.org/drawingml/2006/main" noChangeAspect="1"/>
+            </wp:cNvGraphicFramePr>
+            <a:graphic xmlns:a="http://schemas.openxmlformats.org/drawingml/2006/main">
+              <a:graphicData uri="http://schemas.openxmlformats.org/drawingml/2006/picture">
+                <pic:pic xmlns:pic="http://schemas.openxmlformats.org/drawingml/2006/picture">
+                  <pic:nvPicPr>
+                    <pic:cNvPr id="2002984418" name="Picture 1" descr="A screenshot of a calculator&#10;&#10;Description automatically generated"/>
+                    <pic:cNvPicPr/>
+                  </pic:nvPicPr>
+                  <pic:blipFill>
+                    <a:blip r:embed="rId16">
+                      <a:extLst>
+                        <a:ext uri="{28A0092B-C50C-407E-A947-70E740481C1C}">
+                          <a14:useLocalDpi xmlns:a14="http://schemas.microsoft.com/office/drawing/2010/main" val="0"/>
+                        </a:ext>
+                      </a:extLst>
+                    </a:blip>
+                    <a:stretch>
+                      <a:fillRect/>
+                    </a:stretch>
+                  </pic:blipFill>
+                  <pic:spPr>
+                    <a:xfrm>
+                      <a:off x="0" y="0"/>
+                      <a:ext cx="2573866" cy="4322523"/>
+                    </a:xfrm>
+                    <a:prstGeom prst="rect">
+                      <a:avLst/>
+                    </a:prstGeom>
+                  </pic:spPr>
+                </pic:pic>
+              </a:graphicData>
+            </a:graphic>
+            <wp14:sizeRelH relativeFrom="margin">
+              <wp14:pctWidth>0</wp14:pctWidth>
+            </wp14:sizeRelH>
+            <wp14:sizeRelV relativeFrom="margin">
+              <wp14:pctHeight>0</wp14:pctHeight>
+            </wp14:sizeRelV>
+          </wp:anchor>
+        </w:drawing>
+      </w:r>
+      <w:r>
+        <w:rPr>
+          <w:sz w:val="26"/>
+          <w:szCs w:val="26"/>
+          <w:lang w:val="en-US"/>
+        </w:rPr>
+        <w:t xml:space="preserve">Nút C sẽ xóa toàn bộ ô tinhToan và ô ketQua </w:t>
+      </w:r>
+    </w:p>
+    <w:p>
+      <w:pPr>
+        <w:pStyle w:val="ListParagraph"/>
+        <w:numPr>
+          <w:ilvl w:val="0"/>
+          <w:numId w:val="1"/>
+        </w:numPr>
+        <w:rPr>
+          <w:sz w:val="26"/>
+          <w:szCs w:val="26"/>
+          <w:lang w:val="en-US"/>
+        </w:rPr>
+      </w:pPr>
+      <w:r>
+        <w:rPr>
+          <w:sz w:val="26"/>
+          <w:szCs w:val="26"/>
+          <w:lang w:val="en-US"/>
+        </w:rPr>
+        <w:t>Nút xóa sẽ xóa từng số ở ô kết quả</w:t>
+      </w:r>
+    </w:p>
+    <w:p>
+      <w:pPr>
+        <w:pStyle w:val="ListParagraph"/>
+        <w:rPr>
+          <w:sz w:val="26"/>
+          <w:szCs w:val="26"/>
+          <w:lang w:val="en-US"/>
+        </w:rPr>
+      </w:pPr>
+    </w:p>
+    <w:p>
+      <w:pPr>
+        <w:pStyle w:val="ListParagraph"/>
+        <w:rPr>
+          <w:sz w:val="26"/>
+          <w:szCs w:val="26"/>
+          <w:lang w:val="en-US"/>
+        </w:rPr>
+      </w:pPr>
+      <w:r>
+        <w:rPr>
+          <w:sz w:val="26"/>
+          <w:szCs w:val="26"/>
+          <w:lang w:val="en-US"/>
+        </w:rPr>
+        <w:drawing>
+          <wp:anchor distT="0" distB="0" distL="114300" distR="114300" simplePos="0" relativeHeight="251670528" behindDoc="1" locked="0" layoutInCell="1" allowOverlap="1" wp14:anchorId="6D6DA17E" wp14:editId="696D65DD">
+            <wp:simplePos x="0" y="0"/>
+            <wp:positionH relativeFrom="column">
+              <wp:posOffset>3403600</wp:posOffset>
+            </wp:positionH>
+            <wp:positionV relativeFrom="paragraph">
+              <wp:posOffset>11430</wp:posOffset>
+            </wp:positionV>
+            <wp:extent cx="2522855" cy="4236720"/>
+            <wp:effectExtent l="0" t="0" r="0" b="0"/>
+            <wp:wrapTight wrapText="bothSides">
+              <wp:wrapPolygon edited="0">
+                <wp:start x="0" y="0"/>
+                <wp:lineTo x="0" y="21464"/>
+                <wp:lineTo x="21366" y="21464"/>
+                <wp:lineTo x="21366" y="0"/>
+                <wp:lineTo x="0" y="0"/>
+              </wp:wrapPolygon>
+            </wp:wrapTight>
+            <wp:docPr id="1455660492" name="Picture 1" descr="A screenshot of a calculator&#10;&#10;Description automatically generated"/>
+            <wp:cNvGraphicFramePr>
+              <a:graphicFrameLocks xmlns:a="http://schemas.openxmlformats.org/drawingml/2006/main" noChangeAspect="1"/>
+            </wp:cNvGraphicFramePr>
+            <a:graphic xmlns:a="http://schemas.openxmlformats.org/drawingml/2006/main">
+              <a:graphicData uri="http://schemas.openxmlformats.org/drawingml/2006/picture">
+                <pic:pic xmlns:pic="http://schemas.openxmlformats.org/drawingml/2006/picture">
+                  <pic:nvPicPr>
+                    <pic:cNvPr id="1455660492" name="Picture 1" descr="A screenshot of a calculator&#10;&#10;Description automatically generated"/>
+                    <pic:cNvPicPr/>
+                  </pic:nvPicPr>
+                  <pic:blipFill>
+                    <a:blip r:embed="rId17">
+                      <a:extLst>
+                        <a:ext uri="{28A0092B-C50C-407E-A947-70E740481C1C}">
+                          <a14:useLocalDpi xmlns:a14="http://schemas.microsoft.com/office/drawing/2010/main" val="0"/>
+                        </a:ext>
+                      </a:extLst>
+                    </a:blip>
+                    <a:stretch>
+                      <a:fillRect/>
+                    </a:stretch>
+                  </pic:blipFill>
+                  <pic:spPr>
+                    <a:xfrm>
+                      <a:off x="0" y="0"/>
+                      <a:ext cx="2522855" cy="4236720"/>
+                    </a:xfrm>
+                    <a:prstGeom prst="rect">
+                      <a:avLst/>
+                    </a:prstGeom>
+                  </pic:spPr>
+                </pic:pic>
+              </a:graphicData>
+            </a:graphic>
+            <wp14:sizeRelH relativeFrom="margin">
+              <wp14:pctWidth>0</wp14:pctWidth>
+            </wp14:sizeRelH>
+            <wp14:sizeRelV relativeFrom="margin">
+              <wp14:pctHeight>0</wp14:pctHeight>
+            </wp14:sizeRelV>
+          </wp:anchor>
+        </w:drawing>
+      </w:r>
+    </w:p>
+    <w:p>
+      <w:pPr>
+        <w:rPr>
+          <w:lang w:val="en-US"/>
+        </w:rPr>
+      </w:pPr>
     </w:p>
     <w:sectPr>
       <w:pgSz w:w="11906" w:h="16838"/>
@@ -43,6 +1947,127 @@
     </w:sectPr>
   </w:body>
 </w:document>
+</file>
+
+<file path=word/numbering.xml><?xml version="1.0" encoding="utf-8"?>
+<w:numbering xmlns:wpc="http://schemas.microsoft.com/office/word/2010/wordprocessingCanvas" xmlns:cx="http://schemas.microsoft.com/office/drawing/2014/chartex" xmlns:cx1="http://schemas.microsoft.com/office/drawing/2015/9/8/chartex" xmlns:cx2="http://schemas.microsoft.com/office/drawing/2015/10/21/chartex" xmlns:cx3="http://schemas.microsoft.com/office/drawing/2016/5/9/chartex" xmlns:cx4="http://schemas.microsoft.com/office/drawing/2016/5/10/chartex" xmlns:cx5="http://schemas.microsoft.com/office/drawing/2016/5/11/chartex" xmlns:cx6="http://schemas.microsoft.com/office/drawing/2016/5/12/chartex" xmlns:cx7="http://schemas.microsoft.com/office/drawing/2016/5/13/chartex" xmlns:cx8="http://schemas.microsoft.com/office/drawing/2016/5/14/chartex" xmlns:mc="http://schemas.openxmlformats.org/markup-compatibility/2006" xmlns:aink="http://schemas.microsoft.com/office/drawing/2016/ink" xmlns:am3d="http://schemas.microsoft.com/office/drawing/2017/model3d" xmlns:o="urn:schemas-microsoft-com:office:office" xmlns:oel="http://schemas.microsoft.com/office/2019/extlst" xmlns:r="http://schemas.openxmlformats.org/officeDocument/2006/relationships" xmlns:m="http://schemas.openxmlformats.org/officeDocument/2006/math" xmlns:v="urn:schemas-microsoft-com:vml" xmlns:wp14="http://schemas.microsoft.com/office/word/2010/wordprocessingDrawing" xmlns:wp="http://schemas.openxmlformats.org/drawingml/2006/wordprocessingDrawing" xmlns:w10="urn:schemas-microsoft-com:office:word" xmlns:w="http://schemas.openxmlformats.org/wordprocessingml/2006/main" xmlns:w14="http://schemas.microsoft.com/office/word/2010/wordml" xmlns:w15="http://schemas.microsoft.com/office/word/2012/wordml" xmlns:w16cex="http://schemas.microsoft.com/office/word/2018/wordml/cex" xmlns:w16cid="http://schemas.microsoft.com/office/word/2016/wordml/cid" xmlns:w16="http://schemas.microsoft.com/office/word/2018/wordml" xmlns:w16du="http://schemas.microsoft.com/office/word/2023/wordml/word16du" xmlns:w16sdtdh="http://schemas.microsoft.com/office/word/2020/wordml/sdtdatahash" xmlns:w16se="http://schemas.microsoft.com/office/word/2015/wordml/symex" xmlns:wpg="http://schemas.microsoft.com/office/word/2010/wordprocessingGroup" xmlns:wpi="http://schemas.microsoft.com/office/word/2010/wordprocessingInk" xmlns:wne="http://schemas.microsoft.com/office/word/2006/wordml" xmlns:wps="http://schemas.microsoft.com/office/word/2010/wordprocessingShape" mc:Ignorable="w14 w15 w16se w16cid w16 w16cex w16sdtdh w16du wp14">
+  <w:abstractNum w:abstractNumId="0" w15:restartNumberingAfterBreak="0">
+    <w:nsid w:val="4A5C5E44"/>
+    <w:multiLevelType w:val="hybridMultilevel"/>
+    <w:tmpl w:val="B4AEF1FE"/>
+    <w:lvl w:ilvl="0" w:tplc="DF707276">
+      <w:numFmt w:val="bullet"/>
+      <w:lvlText w:val="-"/>
+      <w:lvlJc w:val="left"/>
+      <w:pPr>
+        <w:ind w:left="720" w:hanging="360"/>
+      </w:pPr>
+      <w:rPr>
+        <w:rFonts w:ascii="Arial" w:eastAsiaTheme="minorHAnsi" w:hAnsi="Arial" w:cs="Arial" w:hint="default"/>
+        <w:sz w:val="26"/>
+      </w:rPr>
+    </w:lvl>
+    <w:lvl w:ilvl="1" w:tplc="042A0003" w:tentative="1">
+      <w:start w:val="1"/>
+      <w:numFmt w:val="bullet"/>
+      <w:lvlText w:val="o"/>
+      <w:lvlJc w:val="left"/>
+      <w:pPr>
+        <w:ind w:left="1440" w:hanging="360"/>
+      </w:pPr>
+      <w:rPr>
+        <w:rFonts w:ascii="Courier New" w:hAnsi="Courier New" w:cs="Courier New" w:hint="default"/>
+      </w:rPr>
+    </w:lvl>
+    <w:lvl w:ilvl="2" w:tplc="042A0005" w:tentative="1">
+      <w:start w:val="1"/>
+      <w:numFmt w:val="bullet"/>
+      <w:lvlText w:val=""/>
+      <w:lvlJc w:val="left"/>
+      <w:pPr>
+        <w:ind w:left="2160" w:hanging="360"/>
+      </w:pPr>
+      <w:rPr>
+        <w:rFonts w:ascii="Wingdings" w:hAnsi="Wingdings" w:hint="default"/>
+      </w:rPr>
+    </w:lvl>
+    <w:lvl w:ilvl="3" w:tplc="042A0001" w:tentative="1">
+      <w:start w:val="1"/>
+      <w:numFmt w:val="bullet"/>
+      <w:lvlText w:val=""/>
+      <w:lvlJc w:val="left"/>
+      <w:pPr>
+        <w:ind w:left="2880" w:hanging="360"/>
+      </w:pPr>
+      <w:rPr>
+        <w:rFonts w:ascii="Symbol" w:hAnsi="Symbol" w:hint="default"/>
+      </w:rPr>
+    </w:lvl>
+    <w:lvl w:ilvl="4" w:tplc="042A0003" w:tentative="1">
+      <w:start w:val="1"/>
+      <w:numFmt w:val="bullet"/>
+      <w:lvlText w:val="o"/>
+      <w:lvlJc w:val="left"/>
+      <w:pPr>
+        <w:ind w:left="3600" w:hanging="360"/>
+      </w:pPr>
+      <w:rPr>
+        <w:rFonts w:ascii="Courier New" w:hAnsi="Courier New" w:cs="Courier New" w:hint="default"/>
+      </w:rPr>
+    </w:lvl>
+    <w:lvl w:ilvl="5" w:tplc="042A0005" w:tentative="1">
+      <w:start w:val="1"/>
+      <w:numFmt w:val="bullet"/>
+      <w:lvlText w:val=""/>
+      <w:lvlJc w:val="left"/>
+      <w:pPr>
+        <w:ind w:left="4320" w:hanging="360"/>
+      </w:pPr>
+      <w:rPr>
+        <w:rFonts w:ascii="Wingdings" w:hAnsi="Wingdings" w:hint="default"/>
+      </w:rPr>
+    </w:lvl>
+    <w:lvl w:ilvl="6" w:tplc="042A0001" w:tentative="1">
+      <w:start w:val="1"/>
+      <w:numFmt w:val="bullet"/>
+      <w:lvlText w:val=""/>
+      <w:lvlJc w:val="left"/>
+      <w:pPr>
+        <w:ind w:left="5040" w:hanging="360"/>
+      </w:pPr>
+      <w:rPr>
+        <w:rFonts w:ascii="Symbol" w:hAnsi="Symbol" w:hint="default"/>
+      </w:rPr>
+    </w:lvl>
+    <w:lvl w:ilvl="7" w:tplc="042A0003" w:tentative="1">
+      <w:start w:val="1"/>
+      <w:numFmt w:val="bullet"/>
+      <w:lvlText w:val="o"/>
+      <w:lvlJc w:val="left"/>
+      <w:pPr>
+        <w:ind w:left="5760" w:hanging="360"/>
+      </w:pPr>
+      <w:rPr>
+        <w:rFonts w:ascii="Courier New" w:hAnsi="Courier New" w:cs="Courier New" w:hint="default"/>
+      </w:rPr>
+    </w:lvl>
+    <w:lvl w:ilvl="8" w:tplc="042A0005" w:tentative="1">
+      <w:start w:val="1"/>
+      <w:numFmt w:val="bullet"/>
+      <w:lvlText w:val=""/>
+      <w:lvlJc w:val="left"/>
+      <w:pPr>
+        <w:ind w:left="6480" w:hanging="360"/>
+      </w:pPr>
+      <w:rPr>
+        <w:rFonts w:ascii="Wingdings" w:hAnsi="Wingdings" w:hint="default"/>
+      </w:rPr>
+    </w:lvl>
+  </w:abstractNum>
+  <w:num w:numId="1" w16cid:durableId="348992587">
+    <w:abstractNumId w:val="0"/>
+  </w:num>
+</w:numbering>
 </file>
 
 <file path=word/styles.xml><?xml version="1.0" encoding="utf-8"?>

</xml_diff>

<commit_message>
Xong word câu 3
</commit_message>
<xml_diff>
--- a/Cau1_CalculatorApp_GiaoDien.docx
+++ b/Cau1_CalculatorApp_GiaoDien.docx
@@ -57,18 +57,29 @@
           <w:szCs w:val="26"/>
           <w:lang w:val="en-US"/>
         </w:rPr>
-        <w:t xml:space="preserve"> (JtextField tinhToan);</w:t>
+        <w:t xml:space="preserve"> (JtextField tinhToan)</w:t>
       </w:r>
-    </w:p>
-    <w:p>
-      <w:pPr>
-        <w:rPr>
-          <w:sz w:val="26"/>
-          <w:szCs w:val="26"/>
-          <w:lang w:val="en-US"/>
-        </w:rPr>
-      </w:pPr>
       <w:r>
+        <w:rPr>
+          <w:sz w:val="26"/>
+          <w:szCs w:val="26"/>
+          <w:lang w:val="en-US"/>
+        </w:rPr>
+        <w:t>.</w:t>
+      </w:r>
+    </w:p>
+    <w:p>
+      <w:pPr>
+        <w:rPr>
+          <w:sz w:val="26"/>
+          <w:szCs w:val="26"/>
+          <w:lang w:val="en-US"/>
+        </w:rPr>
+      </w:pPr>
+      <w:r>
+        <w:rPr>
+          <w:noProof/>
+        </w:rPr>
         <w:drawing>
           <wp:anchor distT="0" distB="0" distL="114300" distR="114300" simplePos="0" relativeHeight="251659264" behindDoc="1" locked="0" layoutInCell="1" allowOverlap="1" wp14:anchorId="486686AA" wp14:editId="20490B44">
             <wp:simplePos x="0" y="0"/>
@@ -245,17 +256,26 @@
         </w:rPr>
         <w:t>Nếu bấm 1 trong các toán tử lần nữa thì sẽ tự động lấy số ở ô JtextField ketQua tính toán với số ở ô tinhToan</w:t>
       </w:r>
-    </w:p>
-    <w:p>
-      <w:pPr>
-        <w:rPr>
-          <w:sz w:val="26"/>
-          <w:szCs w:val="26"/>
-          <w:lang w:val="en-US"/>
-        </w:rPr>
-      </w:pPr>
       <w:r>
         <w:rPr>
+          <w:sz w:val="26"/>
+          <w:szCs w:val="26"/>
+          <w:lang w:val="en-US"/>
+        </w:rPr>
+        <w:t>.</w:t>
+      </w:r>
+    </w:p>
+    <w:p>
+      <w:pPr>
+        <w:rPr>
+          <w:sz w:val="26"/>
+          <w:szCs w:val="26"/>
+          <w:lang w:val="en-US"/>
+        </w:rPr>
+      </w:pPr>
+      <w:r>
+        <w:rPr>
+          <w:noProof/>
           <w:lang w:val="en-US"/>
         </w:rPr>
         <w:drawing>
@@ -426,28 +446,37 @@
         <w:lastRenderedPageBreak/>
         <w:t>Nếu nhập 1 số tiếp theo và nhấn dấu bằng thì sẽ thực hiện phép tính đó</w:t>
       </w:r>
-    </w:p>
-    <w:p>
-      <w:pPr>
-        <w:pStyle w:val="ListParagraph"/>
-        <w:rPr>
-          <w:sz w:val="26"/>
-          <w:szCs w:val="26"/>
-          <w:lang w:val="en-US"/>
-        </w:rPr>
-      </w:pPr>
-    </w:p>
-    <w:p>
-      <w:pPr>
-        <w:pStyle w:val="ListParagraph"/>
-        <w:rPr>
-          <w:sz w:val="26"/>
-          <w:szCs w:val="26"/>
-          <w:lang w:val="en-US"/>
-        </w:rPr>
-      </w:pPr>
       <w:r>
         <w:rPr>
+          <w:sz w:val="26"/>
+          <w:szCs w:val="26"/>
+          <w:lang w:val="en-US"/>
+        </w:rPr>
+        <w:t>.</w:t>
+      </w:r>
+    </w:p>
+    <w:p>
+      <w:pPr>
+        <w:pStyle w:val="ListParagraph"/>
+        <w:rPr>
+          <w:sz w:val="26"/>
+          <w:szCs w:val="26"/>
+          <w:lang w:val="en-US"/>
+        </w:rPr>
+      </w:pPr>
+    </w:p>
+    <w:p>
+      <w:pPr>
+        <w:pStyle w:val="ListParagraph"/>
+        <w:rPr>
+          <w:sz w:val="26"/>
+          <w:szCs w:val="26"/>
+          <w:lang w:val="en-US"/>
+        </w:rPr>
+      </w:pPr>
+      <w:r>
+        <w:rPr>
+          <w:noProof/>
           <w:sz w:val="26"/>
           <w:szCs w:val="26"/>
           <w:lang w:val="en-US"/>
@@ -698,28 +727,37 @@
         </w:rPr>
         <w:t>Có thể thêm số thập phân hoặc số âm</w:t>
       </w:r>
-    </w:p>
-    <w:p>
-      <w:pPr>
-        <w:pStyle w:val="ListParagraph"/>
-        <w:rPr>
-          <w:sz w:val="26"/>
-          <w:szCs w:val="26"/>
-          <w:lang w:val="en-US"/>
-        </w:rPr>
-      </w:pPr>
-    </w:p>
-    <w:p>
-      <w:pPr>
-        <w:pStyle w:val="ListParagraph"/>
-        <w:rPr>
-          <w:sz w:val="26"/>
-          <w:szCs w:val="26"/>
-          <w:lang w:val="en-US"/>
-        </w:rPr>
-      </w:pPr>
       <w:r>
         <w:rPr>
+          <w:sz w:val="26"/>
+          <w:szCs w:val="26"/>
+          <w:lang w:val="en-US"/>
+        </w:rPr>
+        <w:t>.</w:t>
+      </w:r>
+    </w:p>
+    <w:p>
+      <w:pPr>
+        <w:pStyle w:val="ListParagraph"/>
+        <w:rPr>
+          <w:sz w:val="26"/>
+          <w:szCs w:val="26"/>
+          <w:lang w:val="en-US"/>
+        </w:rPr>
+      </w:pPr>
+    </w:p>
+    <w:p>
+      <w:pPr>
+        <w:pStyle w:val="ListParagraph"/>
+        <w:rPr>
+          <w:sz w:val="26"/>
+          <w:szCs w:val="26"/>
+          <w:lang w:val="en-US"/>
+        </w:rPr>
+      </w:pPr>
+      <w:r>
+        <w:rPr>
+          <w:noProof/>
           <w:sz w:val="26"/>
           <w:szCs w:val="26"/>
           <w:lang w:val="en-US"/>
@@ -790,6 +828,7 @@
       </w:r>
       <w:r>
         <w:rPr>
+          <w:noProof/>
           <w:lang w:val="en-US"/>
         </w:rPr>
         <w:drawing>
@@ -1012,6 +1051,7 @@
       </w:pPr>
       <w:r>
         <w:rPr>
+          <w:noProof/>
           <w:lang w:val="en-US"/>
         </w:rPr>
         <w:lastRenderedPageBreak/>
@@ -1085,7 +1125,15 @@
           <w:szCs w:val="26"/>
           <w:lang w:val="en-US"/>
         </w:rPr>
-        <w:t xml:space="preserve">Với trường hợp phép tính chia, nếu chia cho không thì sẽ ra Nan và các toán tử sẽ không nhấn được </w:t>
+        <w:t>Với trường hợp phép tính chia, nếu chia cho không thì sẽ ra Nan và các toán tử sẽ không nhấn được</w:t>
+      </w:r>
+      <w:r>
+        <w:rPr>
+          <w:sz w:val="26"/>
+          <w:szCs w:val="26"/>
+          <w:lang w:val="en-US"/>
+        </w:rPr>
+        <w:t>.</w:t>
       </w:r>
     </w:p>
     <w:p>
@@ -1211,6 +1259,7 @@
       </w:pPr>
       <w:r>
         <w:rPr>
+          <w:noProof/>
           <w:sz w:val="26"/>
           <w:szCs w:val="26"/>
           <w:lang w:val="en-US"/>
@@ -1281,6 +1330,7 @@
       </w:r>
       <w:r>
         <w:rPr>
+          <w:noProof/>
           <w:sz w:val="26"/>
           <w:szCs w:val="26"/>
           <w:lang w:val="en-US"/>
@@ -1370,125 +1420,133 @@
         </w:rPr>
         <w:t>thì xóa luôn cả ô tính toán</w:t>
       </w:r>
-    </w:p>
-    <w:p>
-      <w:pPr>
-        <w:rPr>
-          <w:sz w:val="26"/>
-          <w:szCs w:val="26"/>
-          <w:lang w:val="en-US"/>
-        </w:rPr>
-      </w:pPr>
-    </w:p>
-    <w:p>
-      <w:pPr>
-        <w:rPr>
-          <w:sz w:val="26"/>
-          <w:szCs w:val="26"/>
-          <w:lang w:val="en-US"/>
-        </w:rPr>
-      </w:pPr>
-    </w:p>
-    <w:p>
-      <w:pPr>
-        <w:rPr>
-          <w:sz w:val="26"/>
-          <w:szCs w:val="26"/>
-          <w:lang w:val="en-US"/>
-        </w:rPr>
-      </w:pPr>
-    </w:p>
-    <w:p>
-      <w:pPr>
-        <w:rPr>
-          <w:sz w:val="26"/>
-          <w:szCs w:val="26"/>
-          <w:lang w:val="en-US"/>
-        </w:rPr>
-      </w:pPr>
-    </w:p>
-    <w:p>
-      <w:pPr>
-        <w:rPr>
-          <w:sz w:val="26"/>
-          <w:szCs w:val="26"/>
-          <w:lang w:val="en-US"/>
-        </w:rPr>
-      </w:pPr>
-    </w:p>
-    <w:p>
-      <w:pPr>
-        <w:rPr>
-          <w:sz w:val="26"/>
-          <w:szCs w:val="26"/>
-          <w:lang w:val="en-US"/>
-        </w:rPr>
-      </w:pPr>
-    </w:p>
-    <w:p>
-      <w:pPr>
-        <w:rPr>
-          <w:sz w:val="26"/>
-          <w:szCs w:val="26"/>
-          <w:lang w:val="en-US"/>
-        </w:rPr>
-      </w:pPr>
-    </w:p>
-    <w:p>
-      <w:pPr>
-        <w:rPr>
-          <w:sz w:val="26"/>
-          <w:szCs w:val="26"/>
-          <w:lang w:val="en-US"/>
-        </w:rPr>
-      </w:pPr>
-    </w:p>
-    <w:p>
-      <w:pPr>
-        <w:rPr>
-          <w:sz w:val="26"/>
-          <w:szCs w:val="26"/>
-          <w:lang w:val="en-US"/>
-        </w:rPr>
-      </w:pPr>
-    </w:p>
-    <w:p>
-      <w:pPr>
-        <w:rPr>
-          <w:sz w:val="26"/>
-          <w:szCs w:val="26"/>
-          <w:lang w:val="en-US"/>
-        </w:rPr>
-      </w:pPr>
-    </w:p>
-    <w:p>
-      <w:pPr>
-        <w:rPr>
-          <w:sz w:val="26"/>
-          <w:szCs w:val="26"/>
-          <w:lang w:val="en-US"/>
-        </w:rPr>
-      </w:pPr>
-    </w:p>
-    <w:p>
-      <w:pPr>
-        <w:rPr>
-          <w:sz w:val="26"/>
-          <w:szCs w:val="26"/>
-          <w:lang w:val="en-US"/>
-        </w:rPr>
-      </w:pPr>
-    </w:p>
-    <w:p>
-      <w:pPr>
-        <w:rPr>
-          <w:sz w:val="26"/>
-          <w:szCs w:val="26"/>
-          <w:lang w:val="en-US"/>
-        </w:rPr>
-      </w:pPr>
       <w:r>
         <w:rPr>
+          <w:noProof/>
+          <w:lang w:val="en-US"/>
+        </w:rPr>
+        <w:t>.</w:t>
+      </w:r>
+    </w:p>
+    <w:p>
+      <w:pPr>
+        <w:rPr>
+          <w:sz w:val="26"/>
+          <w:szCs w:val="26"/>
+          <w:lang w:val="en-US"/>
+        </w:rPr>
+      </w:pPr>
+    </w:p>
+    <w:p>
+      <w:pPr>
+        <w:rPr>
+          <w:sz w:val="26"/>
+          <w:szCs w:val="26"/>
+          <w:lang w:val="en-US"/>
+        </w:rPr>
+      </w:pPr>
+    </w:p>
+    <w:p>
+      <w:pPr>
+        <w:rPr>
+          <w:sz w:val="26"/>
+          <w:szCs w:val="26"/>
+          <w:lang w:val="en-US"/>
+        </w:rPr>
+      </w:pPr>
+    </w:p>
+    <w:p>
+      <w:pPr>
+        <w:rPr>
+          <w:sz w:val="26"/>
+          <w:szCs w:val="26"/>
+          <w:lang w:val="en-US"/>
+        </w:rPr>
+      </w:pPr>
+    </w:p>
+    <w:p>
+      <w:pPr>
+        <w:rPr>
+          <w:sz w:val="26"/>
+          <w:szCs w:val="26"/>
+          <w:lang w:val="en-US"/>
+        </w:rPr>
+      </w:pPr>
+    </w:p>
+    <w:p>
+      <w:pPr>
+        <w:rPr>
+          <w:sz w:val="26"/>
+          <w:szCs w:val="26"/>
+          <w:lang w:val="en-US"/>
+        </w:rPr>
+      </w:pPr>
+    </w:p>
+    <w:p>
+      <w:pPr>
+        <w:rPr>
+          <w:sz w:val="26"/>
+          <w:szCs w:val="26"/>
+          <w:lang w:val="en-US"/>
+        </w:rPr>
+      </w:pPr>
+    </w:p>
+    <w:p>
+      <w:pPr>
+        <w:rPr>
+          <w:sz w:val="26"/>
+          <w:szCs w:val="26"/>
+          <w:lang w:val="en-US"/>
+        </w:rPr>
+      </w:pPr>
+    </w:p>
+    <w:p>
+      <w:pPr>
+        <w:rPr>
+          <w:sz w:val="26"/>
+          <w:szCs w:val="26"/>
+          <w:lang w:val="en-US"/>
+        </w:rPr>
+      </w:pPr>
+    </w:p>
+    <w:p>
+      <w:pPr>
+        <w:rPr>
+          <w:sz w:val="26"/>
+          <w:szCs w:val="26"/>
+          <w:lang w:val="en-US"/>
+        </w:rPr>
+      </w:pPr>
+    </w:p>
+    <w:p>
+      <w:pPr>
+        <w:rPr>
+          <w:sz w:val="26"/>
+          <w:szCs w:val="26"/>
+          <w:lang w:val="en-US"/>
+        </w:rPr>
+      </w:pPr>
+    </w:p>
+    <w:p>
+      <w:pPr>
+        <w:rPr>
+          <w:sz w:val="26"/>
+          <w:szCs w:val="26"/>
+          <w:lang w:val="en-US"/>
+        </w:rPr>
+      </w:pPr>
+    </w:p>
+    <w:p>
+      <w:pPr>
+        <w:rPr>
+          <w:sz w:val="26"/>
+          <w:szCs w:val="26"/>
+          <w:lang w:val="en-US"/>
+        </w:rPr>
+      </w:pPr>
+      <w:r>
+        <w:rPr>
+          <w:noProof/>
           <w:sz w:val="26"/>
           <w:szCs w:val="26"/>
           <w:lang w:val="en-US"/>
@@ -1560,6 +1618,7 @@
       </w:r>
       <w:r>
         <w:rPr>
+          <w:noProof/>
           <w:sz w:val="26"/>
           <w:szCs w:val="26"/>
           <w:lang w:val="en-US"/>
@@ -1743,6 +1802,7 @@
       </w:pPr>
       <w:r>
         <w:rPr>
+          <w:noProof/>
           <w:sz w:val="26"/>
           <w:szCs w:val="26"/>
           <w:lang w:val="en-US"/>
@@ -1817,7 +1877,15 @@
           <w:szCs w:val="26"/>
           <w:lang w:val="en-US"/>
         </w:rPr>
-        <w:t xml:space="preserve">Nút C sẽ xóa toàn bộ ô tinhToan và ô ketQua </w:t>
+        <w:t>Nút C sẽ xóa toàn bộ ô tinhToan và ô ketQua</w:t>
+      </w:r>
+      <w:r>
+        <w:rPr>
+          <w:sz w:val="26"/>
+          <w:szCs w:val="26"/>
+          <w:lang w:val="en-US"/>
+        </w:rPr>
+        <w:t>.</w:t>
       </w:r>
     </w:p>
     <w:p>
@@ -1841,28 +1909,37 @@
         </w:rPr>
         <w:t>Nút xóa sẽ xóa từng số ở ô kết quả</w:t>
       </w:r>
-    </w:p>
-    <w:p>
-      <w:pPr>
-        <w:pStyle w:val="ListParagraph"/>
-        <w:rPr>
-          <w:sz w:val="26"/>
-          <w:szCs w:val="26"/>
-          <w:lang w:val="en-US"/>
-        </w:rPr>
-      </w:pPr>
-    </w:p>
-    <w:p>
-      <w:pPr>
-        <w:pStyle w:val="ListParagraph"/>
-        <w:rPr>
-          <w:sz w:val="26"/>
-          <w:szCs w:val="26"/>
-          <w:lang w:val="en-US"/>
-        </w:rPr>
-      </w:pPr>
       <w:r>
         <w:rPr>
+          <w:sz w:val="26"/>
+          <w:szCs w:val="26"/>
+          <w:lang w:val="en-US"/>
+        </w:rPr>
+        <w:t>.</w:t>
+      </w:r>
+    </w:p>
+    <w:p>
+      <w:pPr>
+        <w:pStyle w:val="ListParagraph"/>
+        <w:rPr>
+          <w:sz w:val="26"/>
+          <w:szCs w:val="26"/>
+          <w:lang w:val="en-US"/>
+        </w:rPr>
+      </w:pPr>
+    </w:p>
+    <w:p>
+      <w:pPr>
+        <w:pStyle w:val="ListParagraph"/>
+        <w:rPr>
+          <w:sz w:val="26"/>
+          <w:szCs w:val="26"/>
+          <w:lang w:val="en-US"/>
+        </w:rPr>
+      </w:pPr>
+      <w:r>
+        <w:rPr>
+          <w:noProof/>
           <w:sz w:val="26"/>
           <w:szCs w:val="26"/>
           <w:lang w:val="en-US"/>

</xml_diff>